<commit_message>
Added Core parameters and Fiscal year tables
Added Core parameters and Fiscal year tables
</commit_message>
<xml_diff>
--- a/DanpheDB.docx
+++ b/DanpheDB.docx
@@ -10,21 +10,12 @@
           <w:bCs/>
         </w:rPr>
       </w:pPr>
-      <w:proofErr w:type="spellStart"/>
       <w:r>
         <w:rPr>
           <w:b/>
           <w:bCs/>
         </w:rPr>
-        <w:t>Danphe</w:t>
-      </w:r>
-      <w:proofErr w:type="spellEnd"/>
-      <w:r>
-        <w:rPr>
-          <w:b/>
-          <w:bCs/>
-        </w:rPr>
-        <w:t xml:space="preserve"> DB Documentation and Understanding</w:t>
+        <w:t>Danphe DB Documentation and Understanding</w:t>
       </w:r>
     </w:p>
     <w:sdt>
@@ -82,13 +73,13 @@
           <w:r>
             <w:fldChar w:fldCharType="separate"/>
           </w:r>
-          <w:hyperlink w:anchor="_Toc180150956" w:history="1">
+          <w:hyperlink w:anchor="_Toc181015664" w:history="1">
             <w:r>
               <w:rPr>
                 <w:rStyle w:val="Hyperlink"/>
                 <w:noProof/>
               </w:rPr>
-              <w:t>Introduction</w:t>
+              <w:t>Version</w:t>
             </w:r>
             <w:r>
               <w:rPr>
@@ -109,7 +100,7 @@
                 <w:noProof/>
                 <w:webHidden/>
               </w:rPr>
-              <w:instrText xml:space="preserve"> PAGEREF _Toc180150956 \h </w:instrText>
+              <w:instrText xml:space="preserve"> PAGEREF _Toc181015664 \h </w:instrText>
             </w:r>
             <w:r>
               <w:rPr>
@@ -153,27 +144,13 @@
               <w:lang w:val="en-US" w:bidi="ne-NP"/>
             </w:rPr>
           </w:pPr>
-          <w:hyperlink w:anchor="_Toc180150957" w:history="1">
+          <w:hyperlink w:anchor="_Toc181015665" w:history="1">
             <w:r>
               <w:rPr>
                 <w:rStyle w:val="Hyperlink"/>
                 <w:noProof/>
               </w:rPr>
-              <w:t>Writing s</w:t>
-            </w:r>
-            <w:r>
-              <w:rPr>
-                <w:rStyle w:val="Hyperlink"/>
-                <w:noProof/>
-              </w:rPr>
-              <w:t>t</w:t>
-            </w:r>
-            <w:r>
-              <w:rPr>
-                <w:rStyle w:val="Hyperlink"/>
-                <w:noProof/>
-              </w:rPr>
-              <w:t>yle</w:t>
+              <w:t>Introduction</w:t>
             </w:r>
             <w:r>
               <w:rPr>
@@ -194,7 +171,7 @@
                 <w:noProof/>
                 <w:webHidden/>
               </w:rPr>
-              <w:instrText xml:space="preserve"> PAGEREF _Toc180150957 \h </w:instrText>
+              <w:instrText xml:space="preserve"> PAGEREF _Toc181015665 \h </w:instrText>
             </w:r>
             <w:r>
               <w:rPr>
@@ -238,7 +215,7 @@
               <w:lang w:val="en-US" w:bidi="ne-NP"/>
             </w:rPr>
           </w:pPr>
-          <w:hyperlink w:anchor="_Toc180150958" w:history="1">
+          <w:hyperlink w:anchor="_Toc181015666" w:history="1">
             <w:r>
               <w:rPr>
                 <w:rStyle w:val="Hyperlink"/>
@@ -265,7 +242,7 @@
                 <w:noProof/>
                 <w:webHidden/>
               </w:rPr>
-              <w:instrText xml:space="preserve"> PAGEREF _Toc180150958 \h </w:instrText>
+              <w:instrText xml:space="preserve"> PAGEREF _Toc181015666 \h </w:instrText>
             </w:r>
             <w:r>
               <w:rPr>
@@ -309,7 +286,7 @@
               <w:lang w:val="en-US" w:bidi="ne-NP"/>
             </w:rPr>
           </w:pPr>
-          <w:hyperlink w:anchor="_Toc180150959" w:history="1">
+          <w:hyperlink w:anchor="_Toc181015667" w:history="1">
             <w:r>
               <w:rPr>
                 <w:rStyle w:val="Hyperlink"/>
@@ -336,7 +313,7 @@
                 <w:noProof/>
                 <w:webHidden/>
               </w:rPr>
-              <w:instrText xml:space="preserve"> PAGEREF _Toc180150959 \h </w:instrText>
+              <w:instrText xml:space="preserve"> PAGEREF _Toc181015667 \h </w:instrText>
             </w:r>
             <w:r>
               <w:rPr>
@@ -380,7 +357,7 @@
               <w:lang w:val="en-US" w:bidi="ne-NP"/>
             </w:rPr>
           </w:pPr>
-          <w:hyperlink w:anchor="_Toc180150960" w:history="1">
+          <w:hyperlink w:anchor="_Toc181015668" w:history="1">
             <w:r>
               <w:rPr>
                 <w:rStyle w:val="Hyperlink"/>
@@ -407,7 +384,7 @@
                 <w:noProof/>
                 <w:webHidden/>
               </w:rPr>
-              <w:instrText xml:space="preserve"> PAGEREF _Toc180150960 \h </w:instrText>
+              <w:instrText xml:space="preserve"> PAGEREF _Toc181015668 \h </w:instrText>
             </w:r>
             <w:r>
               <w:rPr>
@@ -451,7 +428,7 @@
               <w:lang w:val="en-US" w:bidi="ne-NP"/>
             </w:rPr>
           </w:pPr>
-          <w:hyperlink w:anchor="_Toc180150961" w:history="1">
+          <w:hyperlink w:anchor="_Toc181015669" w:history="1">
             <w:r>
               <w:rPr>
                 <w:rStyle w:val="Hyperlink"/>
@@ -478,7 +455,7 @@
                 <w:noProof/>
                 <w:webHidden/>
               </w:rPr>
-              <w:instrText xml:space="preserve"> PAGEREF _Toc180150961 \h </w:instrText>
+              <w:instrText xml:space="preserve"> PAGEREF _Toc181015669 \h </w:instrText>
             </w:r>
             <w:r>
               <w:rPr>
@@ -498,7 +475,7 @@
                 <w:noProof/>
                 <w:webHidden/>
               </w:rPr>
-              <w:t>2</w:t>
+              <w:t>3</w:t>
             </w:r>
             <w:r>
               <w:rPr>
@@ -522,7 +499,7 @@
               <w:lang w:val="en-US" w:bidi="ne-NP"/>
             </w:rPr>
           </w:pPr>
-          <w:hyperlink w:anchor="_Toc180150962" w:history="1">
+          <w:hyperlink w:anchor="_Toc181015670" w:history="1">
             <w:r>
               <w:rPr>
                 <w:rStyle w:val="Hyperlink"/>
@@ -549,7 +526,7 @@
                 <w:noProof/>
                 <w:webHidden/>
               </w:rPr>
-              <w:instrText xml:space="preserve"> PAGEREF _Toc180150962 \h </w:instrText>
+              <w:instrText xml:space="preserve"> PAGEREF _Toc181015670 \h </w:instrText>
             </w:r>
             <w:r>
               <w:rPr>
@@ -593,7 +570,7 @@
               <w:lang w:val="en-US" w:bidi="ne-NP"/>
             </w:rPr>
           </w:pPr>
-          <w:hyperlink w:anchor="_Toc180150963" w:history="1">
+          <w:hyperlink w:anchor="_Toc181015671" w:history="1">
             <w:r>
               <w:rPr>
                 <w:rStyle w:val="Hyperlink"/>
@@ -620,7 +597,7 @@
                 <w:noProof/>
                 <w:webHidden/>
               </w:rPr>
-              <w:instrText xml:space="preserve"> PAGEREF _Toc180150963 \h </w:instrText>
+              <w:instrText xml:space="preserve"> PAGEREF _Toc181015671 \h </w:instrText>
             </w:r>
             <w:r>
               <w:rPr>
@@ -664,13 +641,13 @@
               <w:lang w:val="en-US" w:bidi="ne-NP"/>
             </w:rPr>
           </w:pPr>
-          <w:hyperlink w:anchor="_Toc180150964" w:history="1">
+          <w:hyperlink w:anchor="_Toc181015672" w:history="1">
             <w:r>
               <w:rPr>
                 <w:rStyle w:val="Hyperlink"/>
                 <w:noProof/>
               </w:rPr>
-              <w:t>User table</w:t>
+              <w:t>User table, Role, Permission and Application</w:t>
             </w:r>
             <w:r>
               <w:rPr>
@@ -691,7 +668,7 @@
                 <w:noProof/>
                 <w:webHidden/>
               </w:rPr>
-              <w:instrText xml:space="preserve"> PAGEREF _Toc180150964 \h </w:instrText>
+              <w:instrText xml:space="preserve"> PAGEREF _Toc181015672 \h </w:instrText>
             </w:r>
             <w:r>
               <w:rPr>
@@ -735,7 +712,7 @@
               <w:lang w:val="en-US" w:bidi="ne-NP"/>
             </w:rPr>
           </w:pPr>
-          <w:hyperlink w:anchor="_Toc180150965" w:history="1">
+          <w:hyperlink w:anchor="_Toc181015673" w:history="1">
             <w:r>
               <w:rPr>
                 <w:rStyle w:val="Hyperlink"/>
@@ -762,7 +739,7 @@
                 <w:noProof/>
                 <w:webHidden/>
               </w:rPr>
-              <w:instrText xml:space="preserve"> PAGEREF _Toc180150965 \h </w:instrText>
+              <w:instrText xml:space="preserve"> PAGEREF _Toc181015673 \h </w:instrText>
             </w:r>
             <w:r>
               <w:rPr>
@@ -806,7 +783,7 @@
               <w:lang w:val="en-US" w:bidi="ne-NP"/>
             </w:rPr>
           </w:pPr>
-          <w:hyperlink w:anchor="_Toc180150966" w:history="1">
+          <w:hyperlink w:anchor="_Toc181015674" w:history="1">
             <w:r>
               <w:rPr>
                 <w:rStyle w:val="Hyperlink"/>
@@ -833,7 +810,7 @@
                 <w:noProof/>
                 <w:webHidden/>
               </w:rPr>
-              <w:instrText xml:space="preserve"> PAGEREF _Toc180150966 \h </w:instrText>
+              <w:instrText xml:space="preserve"> PAGEREF _Toc181015674 \h </w:instrText>
             </w:r>
             <w:r>
               <w:rPr>
@@ -853,7 +830,7 @@
                 <w:noProof/>
                 <w:webHidden/>
               </w:rPr>
-              <w:t>4</w:t>
+              <w:t>5</w:t>
             </w:r>
             <w:r>
               <w:rPr>
@@ -877,7 +854,7 @@
               <w:lang w:val="en-US" w:bidi="ne-NP"/>
             </w:rPr>
           </w:pPr>
-          <w:hyperlink w:anchor="_Toc180150967" w:history="1">
+          <w:hyperlink w:anchor="_Toc181015675" w:history="1">
             <w:r>
               <w:rPr>
                 <w:rStyle w:val="Hyperlink"/>
@@ -904,7 +881,7 @@
                 <w:noProof/>
                 <w:webHidden/>
               </w:rPr>
-              <w:instrText xml:space="preserve"> PAGEREF _Toc180150967 \h </w:instrText>
+              <w:instrText xml:space="preserve"> PAGEREF _Toc181015675 \h </w:instrText>
             </w:r>
             <w:r>
               <w:rPr>
@@ -948,7 +925,7 @@
               <w:lang w:val="en-US" w:bidi="ne-NP"/>
             </w:rPr>
           </w:pPr>
-          <w:hyperlink w:anchor="_Toc180150968" w:history="1">
+          <w:hyperlink w:anchor="_Toc181015676" w:history="1">
             <w:r>
               <w:rPr>
                 <w:rStyle w:val="Hyperlink"/>
@@ -975,7 +952,7 @@
                 <w:noProof/>
                 <w:webHidden/>
               </w:rPr>
-              <w:instrText xml:space="preserve"> PAGEREF _Toc180150968 \h </w:instrText>
+              <w:instrText xml:space="preserve"> PAGEREF _Toc181015676 \h </w:instrText>
             </w:r>
             <w:r>
               <w:rPr>
@@ -995,7 +972,7 @@
                 <w:noProof/>
                 <w:webHidden/>
               </w:rPr>
-              <w:t>5</w:t>
+              <w:t>6</w:t>
             </w:r>
             <w:r>
               <w:rPr>
@@ -1019,7 +996,7 @@
               <w:lang w:val="en-US" w:bidi="ne-NP"/>
             </w:rPr>
           </w:pPr>
-          <w:hyperlink w:anchor="_Toc180150969" w:history="1">
+          <w:hyperlink w:anchor="_Toc181015677" w:history="1">
             <w:r>
               <w:rPr>
                 <w:rStyle w:val="Hyperlink"/>
@@ -1046,7 +1023,7 @@
                 <w:noProof/>
                 <w:webHidden/>
               </w:rPr>
-              <w:instrText xml:space="preserve"> PAGEREF _Toc180150969 \h </w:instrText>
+              <w:instrText xml:space="preserve"> PAGEREF _Toc181015677 \h </w:instrText>
             </w:r>
             <w:r>
               <w:rPr>
@@ -1067,6 +1044,219 @@
                 <w:webHidden/>
               </w:rPr>
               <w:t>6</w:t>
+            </w:r>
+            <w:r>
+              <w:rPr>
+                <w:noProof/>
+                <w:webHidden/>
+              </w:rPr>
+              <w:fldChar w:fldCharType="end"/>
+            </w:r>
+          </w:hyperlink>
+        </w:p>
+        <w:p>
+          <w:pPr>
+            <w:pStyle w:val="TOC2"/>
+            <w:tabs>
+              <w:tab w:val="right" w:leader="dot" w:pos="9016"/>
+            </w:tabs>
+            <w:rPr>
+              <w:rFonts w:eastAsiaTheme="minorEastAsia"/>
+              <w:noProof/>
+              <w:szCs w:val="20"/>
+              <w:lang w:val="en-US" w:bidi="ne-NP"/>
+            </w:rPr>
+          </w:pPr>
+          <w:hyperlink w:anchor="_Toc181015678" w:history="1">
+            <w:r>
+              <w:rPr>
+                <w:rStyle w:val="Hyperlink"/>
+                <w:noProof/>
+              </w:rPr>
+              <w:t>Admin DB</w:t>
+            </w:r>
+            <w:r>
+              <w:rPr>
+                <w:noProof/>
+                <w:webHidden/>
+              </w:rPr>
+              <w:tab/>
+            </w:r>
+            <w:r>
+              <w:rPr>
+                <w:noProof/>
+                <w:webHidden/>
+              </w:rPr>
+              <w:fldChar w:fldCharType="begin"/>
+            </w:r>
+            <w:r>
+              <w:rPr>
+                <w:noProof/>
+                <w:webHidden/>
+              </w:rPr>
+              <w:instrText xml:space="preserve"> PAGEREF _Toc181015678 \h </w:instrText>
+            </w:r>
+            <w:r>
+              <w:rPr>
+                <w:noProof/>
+                <w:webHidden/>
+              </w:rPr>
+            </w:r>
+            <w:r>
+              <w:rPr>
+                <w:noProof/>
+                <w:webHidden/>
+              </w:rPr>
+              <w:fldChar w:fldCharType="separate"/>
+            </w:r>
+            <w:r>
+              <w:rPr>
+                <w:noProof/>
+                <w:webHidden/>
+              </w:rPr>
+              <w:t>7</w:t>
+            </w:r>
+            <w:r>
+              <w:rPr>
+                <w:noProof/>
+                <w:webHidden/>
+              </w:rPr>
+              <w:fldChar w:fldCharType="end"/>
+            </w:r>
+          </w:hyperlink>
+        </w:p>
+        <w:p>
+          <w:pPr>
+            <w:pStyle w:val="TOC2"/>
+            <w:tabs>
+              <w:tab w:val="right" w:leader="dot" w:pos="9016"/>
+            </w:tabs>
+            <w:rPr>
+              <w:rFonts w:eastAsiaTheme="minorEastAsia"/>
+              <w:noProof/>
+              <w:szCs w:val="20"/>
+              <w:lang w:val="en-US" w:bidi="ne-NP"/>
+            </w:rPr>
+          </w:pPr>
+          <w:hyperlink w:anchor="_Toc181015679" w:history="1">
+            <w:r>
+              <w:rPr>
+                <w:rStyle w:val="Hyperlink"/>
+                <w:noProof/>
+              </w:rPr>
+              <w:t>CORE_CFG</w:t>
+            </w:r>
+            <w:r>
+              <w:rPr>
+                <w:noProof/>
+                <w:webHidden/>
+              </w:rPr>
+              <w:tab/>
+            </w:r>
+            <w:r>
+              <w:rPr>
+                <w:noProof/>
+                <w:webHidden/>
+              </w:rPr>
+              <w:fldChar w:fldCharType="begin"/>
+            </w:r>
+            <w:r>
+              <w:rPr>
+                <w:noProof/>
+                <w:webHidden/>
+              </w:rPr>
+              <w:instrText xml:space="preserve"> PAGEREF _Toc181015679 \h </w:instrText>
+            </w:r>
+            <w:r>
+              <w:rPr>
+                <w:noProof/>
+                <w:webHidden/>
+              </w:rPr>
+            </w:r>
+            <w:r>
+              <w:rPr>
+                <w:noProof/>
+                <w:webHidden/>
+              </w:rPr>
+              <w:fldChar w:fldCharType="separate"/>
+            </w:r>
+            <w:r>
+              <w:rPr>
+                <w:noProof/>
+                <w:webHidden/>
+              </w:rPr>
+              <w:t>7</w:t>
+            </w:r>
+            <w:r>
+              <w:rPr>
+                <w:noProof/>
+                <w:webHidden/>
+              </w:rPr>
+              <w:fldChar w:fldCharType="end"/>
+            </w:r>
+          </w:hyperlink>
+        </w:p>
+        <w:p>
+          <w:pPr>
+            <w:pStyle w:val="TOC2"/>
+            <w:tabs>
+              <w:tab w:val="right" w:leader="dot" w:pos="9016"/>
+            </w:tabs>
+            <w:rPr>
+              <w:rFonts w:eastAsiaTheme="minorEastAsia"/>
+              <w:noProof/>
+              <w:szCs w:val="20"/>
+              <w:lang w:val="en-US" w:bidi="ne-NP"/>
+            </w:rPr>
+          </w:pPr>
+          <w:hyperlink w:anchor="_Toc181015680" w:history="1">
+            <w:r>
+              <w:rPr>
+                <w:rStyle w:val="Hyperlink"/>
+                <w:noProof/>
+              </w:rPr>
+              <w:t>FiscalYears</w:t>
+            </w:r>
+            <w:r>
+              <w:rPr>
+                <w:noProof/>
+                <w:webHidden/>
+              </w:rPr>
+              <w:tab/>
+            </w:r>
+            <w:r>
+              <w:rPr>
+                <w:noProof/>
+                <w:webHidden/>
+              </w:rPr>
+              <w:fldChar w:fldCharType="begin"/>
+            </w:r>
+            <w:r>
+              <w:rPr>
+                <w:noProof/>
+                <w:webHidden/>
+              </w:rPr>
+              <w:instrText xml:space="preserve"> PAGEREF _Toc181015680 \h </w:instrText>
+            </w:r>
+            <w:r>
+              <w:rPr>
+                <w:noProof/>
+                <w:webHidden/>
+              </w:rPr>
+            </w:r>
+            <w:r>
+              <w:rPr>
+                <w:noProof/>
+                <w:webHidden/>
+              </w:rPr>
+              <w:fldChar w:fldCharType="separate"/>
+            </w:r>
+            <w:r>
+              <w:rPr>
+                <w:noProof/>
+                <w:webHidden/>
+              </w:rPr>
+              <w:t>7</w:t>
             </w:r>
             <w:r>
               <w:rPr>
@@ -1105,9 +1295,11 @@
           <w:bCs/>
         </w:rPr>
       </w:pPr>
+      <w:bookmarkStart w:id="0" w:name="_Toc181015664"/>
       <w:r>
         <w:t>Version</w:t>
       </w:r>
+      <w:bookmarkEnd w:id="0"/>
     </w:p>
     <w:p>
       <w:pPr>
@@ -1228,11 +1420,11 @@
       <w:pPr>
         <w:pStyle w:val="Heading2"/>
       </w:pPr>
-      <w:bookmarkStart w:id="0" w:name="_Toc180150956"/>
+      <w:bookmarkStart w:id="1" w:name="_Toc181015665"/>
       <w:r>
         <w:t>Introduction</w:t>
       </w:r>
-      <w:bookmarkEnd w:id="0"/>
+      <w:bookmarkEnd w:id="1"/>
     </w:p>
     <w:p>
       <w:pPr>
@@ -1292,11 +1484,11 @@
       <w:pPr>
         <w:pStyle w:val="Heading2"/>
       </w:pPr>
-      <w:bookmarkStart w:id="1" w:name="_Toc180150958"/>
+      <w:bookmarkStart w:id="2" w:name="_Toc181015666"/>
       <w:r>
         <w:t>Common Fields</w:t>
       </w:r>
-      <w:bookmarkEnd w:id="1"/>
+      <w:bookmarkEnd w:id="2"/>
       <w:r>
         <w:t xml:space="preserve">  </w:t>
       </w:r>
@@ -1304,6 +1496,7 @@
     <w:p/>
     <w:p>
       <w:r>
+        <w:lastRenderedPageBreak/>
         <w:t xml:space="preserve">All the tables in </w:t>
       </w:r>
       <w:proofErr w:type="spellStart"/>
@@ -1312,7 +1505,15 @@
       </w:r>
       <w:proofErr w:type="spellEnd"/>
       <w:r>
-        <w:t xml:space="preserve"> EMR have common fields like Id , </w:t>
+        <w:t xml:space="preserve"> EMR have common fields like </w:t>
+      </w:r>
+      <w:proofErr w:type="gramStart"/>
+      <w:r>
+        <w:t>Id ,</w:t>
+      </w:r>
+      <w:proofErr w:type="gramEnd"/>
+      <w:r>
+        <w:t xml:space="preserve"> </w:t>
       </w:r>
       <w:proofErr w:type="spellStart"/>
       <w:r>
@@ -1360,7 +1561,6 @@
               <w:rPr>
                 <w:b/>
               </w:rPr>
-              <w:lastRenderedPageBreak/>
               <w:t>FieldName</w:t>
             </w:r>
             <w:proofErr w:type="spellEnd"/>
@@ -1465,6 +1665,7 @@
               <w:t xml:space="preserve">There is no hard delete in </w:t>
             </w:r>
             <w:proofErr w:type="spellStart"/>
+            <w:proofErr w:type="gramStart"/>
             <w:r>
               <w:rPr>
                 <w:b/>
@@ -1478,7 +1679,15 @@
                 <w:b/>
                 <w:bCs/>
               </w:rPr>
-              <w:t xml:space="preserve"> , everything is a soft delete.</w:t>
+              <w:t xml:space="preserve"> ,</w:t>
+            </w:r>
+            <w:proofErr w:type="gramEnd"/>
+            <w:r>
+              <w:rPr>
+                <w:b/>
+                <w:bCs/>
+              </w:rPr>
+              <w:t xml:space="preserve"> everything is a soft delete.</w:t>
             </w:r>
           </w:p>
         </w:tc>
@@ -1512,8 +1721,13 @@
               <w:pStyle w:val="ListParagraph"/>
               <w:ind w:left="0"/>
             </w:pPr>
-            <w:r>
-              <w:t xml:space="preserve">User  who created the record. Please note this </w:t>
+            <w:proofErr w:type="gramStart"/>
+            <w:r>
+              <w:t>User  who</w:t>
+            </w:r>
+            <w:proofErr w:type="gramEnd"/>
+            <w:r>
+              <w:t xml:space="preserve"> created the record. Please note this </w:t>
             </w:r>
             <w:proofErr w:type="spellStart"/>
             <w:r>
@@ -1528,19 +1742,7 @@
                 <w:rPr>
                   <w:rStyle w:val="Hyperlink"/>
                 </w:rPr>
-                <w:t xml:space="preserve">User </w:t>
-              </w:r>
-              <w:r>
-                <w:rPr>
-                  <w:rStyle w:val="Hyperlink"/>
-                </w:rPr>
-                <w:t>T</w:t>
-              </w:r>
-              <w:r>
-                <w:rPr>
-                  <w:rStyle w:val="Hyperlink"/>
-                </w:rPr>
-                <w:t>able</w:t>
+                <w:t>User Table</w:t>
               </w:r>
             </w:hyperlink>
             <w:r>
@@ -1691,11 +1893,11 @@
       <w:pPr>
         <w:pStyle w:val="Heading2"/>
       </w:pPr>
-      <w:bookmarkStart w:id="2" w:name="_Toc180150959"/>
+      <w:bookmarkStart w:id="3" w:name="_Toc181015667"/>
       <w:r>
         <w:t>Higher level DB understanding</w:t>
       </w:r>
-      <w:bookmarkEnd w:id="2"/>
+      <w:bookmarkEnd w:id="3"/>
     </w:p>
     <w:p>
       <w:r>
@@ -1711,11 +1913,16 @@
       <w:pPr>
         <w:pStyle w:val="Heading3"/>
       </w:pPr>
-      <w:bookmarkStart w:id="3" w:name="_Toc180150960"/>
-      <w:r>
-        <w:t>Patient , Appointment and Visit</w:t>
-      </w:r>
-      <w:bookmarkEnd w:id="3"/>
+      <w:bookmarkStart w:id="4" w:name="_Toc181015668"/>
+      <w:proofErr w:type="gramStart"/>
+      <w:r>
+        <w:t>Patient ,</w:t>
+      </w:r>
+      <w:proofErr w:type="gramEnd"/>
+      <w:r>
+        <w:t xml:space="preserve"> Appointment and Visit</w:t>
+      </w:r>
+      <w:bookmarkEnd w:id="4"/>
     </w:p>
     <w:p/>
     <w:p/>
@@ -1827,7 +2034,7 @@
       <w:pPr>
         <w:pStyle w:val="Heading3"/>
       </w:pPr>
-      <w:bookmarkStart w:id="4" w:name="_Toc180150961"/>
+      <w:bookmarkStart w:id="5" w:name="_Toc181015669"/>
       <w:r>
         <w:t>Department, Category</w:t>
       </w:r>
@@ -1846,7 +2053,7 @@
       <w:r>
         <w:t>Category</w:t>
       </w:r>
-      <w:bookmarkEnd w:id="4"/>
+      <w:bookmarkEnd w:id="5"/>
     </w:p>
     <w:p/>
     <w:p/>
@@ -2127,11 +2334,11 @@
       <w:pPr>
         <w:pStyle w:val="Heading3"/>
       </w:pPr>
-      <w:bookmarkStart w:id="5" w:name="_Toc180150962"/>
+      <w:bookmarkStart w:id="6" w:name="_Toc181015670"/>
       <w:r>
         <w:t>Employee vs User</w:t>
       </w:r>
-      <w:bookmarkEnd w:id="5"/>
+      <w:bookmarkEnd w:id="6"/>
       <w:r>
         <w:t xml:space="preserve"> </w:t>
       </w:r>
@@ -2191,11 +2398,11 @@
       <w:pPr>
         <w:pStyle w:val="Heading3"/>
       </w:pPr>
-      <w:bookmarkStart w:id="6" w:name="_Toc180150963"/>
+      <w:bookmarkStart w:id="7" w:name="_Toc181015671"/>
       <w:r>
         <w:t>Employee and Role</w:t>
       </w:r>
-      <w:bookmarkEnd w:id="6"/>
+      <w:bookmarkEnd w:id="7"/>
     </w:p>
     <w:p/>
     <w:p>
@@ -2333,100 +2540,35 @@
       <w:pPr>
         <w:pStyle w:val="Heading3"/>
       </w:pPr>
-      <w:bookmarkStart w:id="7" w:name="_Toc180150964"/>
+      <w:bookmarkStart w:id="8" w:name="_Toc181015672"/>
       <w:r>
         <w:t>User table</w:t>
       </w:r>
-      <w:bookmarkEnd w:id="7"/>
-    </w:p>
-    <w:p>
-      <w:pPr>
-        <w:spacing w:after="0" w:line="240" w:lineRule="auto"/>
-        <w:rPr>
-          <w:rFonts w:eastAsia="Times New Roman" w:cstheme="minorHAnsi"/>
-          <w:kern w:val="0"/>
-          <w:lang w:eastAsia="en-IN"/>
-          <w14:ligatures w14:val="none"/>
-        </w:rPr>
-      </w:pPr>
-    </w:p>
-    <w:p>
-      <w:pPr>
-        <w:spacing w:after="0" w:line="240" w:lineRule="auto"/>
-        <w:rPr>
-          <w:rFonts w:eastAsia="Times New Roman" w:cstheme="minorHAnsi"/>
-          <w:kern w:val="0"/>
-          <w:lang w:eastAsia="en-IN"/>
-          <w14:ligatures w14:val="none"/>
-        </w:rPr>
-      </w:pPr>
-      <w:bookmarkStart w:id="8" w:name="UserTable"/>
-      <w:proofErr w:type="spellStart"/>
-      <w:r>
-        <w:rPr>
-          <w:rFonts w:eastAsia="Times New Roman" w:cstheme="minorHAnsi"/>
-          <w:kern w:val="0"/>
-          <w:lang w:eastAsia="en-IN"/>
-          <w14:ligatures w14:val="none"/>
-        </w:rPr>
-        <w:t>Exaplabation</w:t>
-      </w:r>
-      <w:proofErr w:type="spellEnd"/>
-      <w:r>
-        <w:rPr>
-          <w:rFonts w:eastAsia="Times New Roman" w:cstheme="minorHAnsi"/>
-          <w:kern w:val="0"/>
-          <w:lang w:eastAsia="en-IN"/>
-          <w14:ligatures w14:val="none"/>
-        </w:rPr>
-        <w:t xml:space="preserve"> user table</w:t>
+      <w:r>
+        <w:t xml:space="preserve">, </w:t>
+      </w:r>
+      <w:r>
+        <w:t>Role</w:t>
+      </w:r>
+      <w:r>
+        <w:t xml:space="preserve">, </w:t>
+      </w:r>
+      <w:r>
+        <w:t>Permission and Application</w:t>
       </w:r>
       <w:bookmarkEnd w:id="8"/>
     </w:p>
     <w:p>
-      <w:pPr>
-        <w:spacing w:after="0" w:line="240" w:lineRule="auto"/>
-        <w:rPr>
-          <w:rFonts w:eastAsia="Times New Roman" w:cstheme="minorHAnsi"/>
-          <w:kern w:val="0"/>
-          <w:lang w:eastAsia="en-IN"/>
-          <w14:ligatures w14:val="none"/>
-        </w:rPr>
-      </w:pPr>
-    </w:p>
-    <w:p>
-      <w:pPr>
-        <w:spacing w:after="0" w:line="240" w:lineRule="auto"/>
-        <w:rPr>
-          <w:rFonts w:eastAsia="Times New Roman" w:cstheme="minorHAnsi"/>
-          <w:kern w:val="0"/>
-          <w:lang w:eastAsia="en-IN"/>
-          <w14:ligatures w14:val="none"/>
-        </w:rPr>
-      </w:pPr>
-    </w:p>
-    <w:p>
-      <w:pPr>
-        <w:pStyle w:val="Heading3"/>
-      </w:pPr>
-      <w:bookmarkStart w:id="9" w:name="_Toc180150965"/>
-      <w:r>
-        <w:t>Test category, lab test and test components</w:t>
-      </w:r>
-      <w:bookmarkEnd w:id="9"/>
-    </w:p>
-    <w:p/>
-    <w:p>
       <w:r>
         <w:rPr>
           <w:noProof/>
           <w:lang w:eastAsia="en-IN"/>
         </w:rPr>
         <w:drawing>
-          <wp:inline distT="0" distB="0" distL="0" distR="0" wp14:anchorId="50B73A45" wp14:editId="20434EE5">
-            <wp:extent cx="2730640" cy="1759040"/>
+          <wp:inline distT="0" distB="0" distL="0" distR="0" wp14:anchorId="1D285140" wp14:editId="2EC1B57B">
+            <wp:extent cx="4239217" cy="1752845"/>
             <wp:effectExtent l="0" t="0" r="0" b="0"/>
-            <wp:docPr id="9" name="Picture 9"/>
+            <wp:docPr id="5" name="Picture 5"/>
             <wp:cNvGraphicFramePr>
               <a:graphicFrameLocks xmlns:a="http://schemas.openxmlformats.org/drawingml/2006/main" noChangeAspect="1"/>
             </wp:cNvGraphicFramePr>
@@ -2446,7 +2588,7 @@
                   <pic:spPr>
                     <a:xfrm>
                       <a:off x="0" y="0"/>
-                      <a:ext cx="2730640" cy="1759040"/>
+                      <a:ext cx="4239217" cy="1752845"/>
                     </a:xfrm>
                     <a:prstGeom prst="rect">
                       <a:avLst/>
@@ -2459,13 +2601,12 @@
         </w:drawing>
       </w:r>
     </w:p>
-    <w:p/>
     <w:p>
       <w:pPr>
         <w:pStyle w:val="ListParagraph"/>
         <w:numPr>
           <w:ilvl w:val="0"/>
-          <w:numId w:val="5"/>
+          <w:numId w:val="6"/>
         </w:numPr>
         <w:spacing w:after="0" w:line="240" w:lineRule="auto"/>
         <w:rPr>
@@ -2482,7 +2623,7 @@
           <w:lang w:eastAsia="en-IN"/>
           <w14:ligatures w14:val="none"/>
         </w:rPr>
-        <w:t>"</w:t>
+        <w:t>“</w:t>
       </w:r>
       <w:proofErr w:type="spellStart"/>
       <w:r>
@@ -2492,7 +2633,7 @@
           <w:lang w:eastAsia="en-IN"/>
           <w14:ligatures w14:val="none"/>
         </w:rPr>
-        <w:t>LAB_TestCategory</w:t>
+        <w:t>RBAC_User</w:t>
       </w:r>
       <w:proofErr w:type="spellEnd"/>
       <w:r>
@@ -2502,27 +2643,7 @@
           <w:lang w:eastAsia="en-IN"/>
           <w14:ligatures w14:val="none"/>
         </w:rPr>
-        <w:t>" contains information on numerous test categories that are relevant to lab tests, and each test category has multiple lab tests, with test specifics stored in the "</w:t>
-      </w:r>
-      <w:proofErr w:type="spellStart"/>
-      <w:r>
-        <w:rPr>
-          <w:rFonts w:eastAsia="Times New Roman" w:cstheme="minorHAnsi"/>
-          <w:kern w:val="0"/>
-          <w:lang w:eastAsia="en-IN"/>
-          <w14:ligatures w14:val="none"/>
-        </w:rPr>
-        <w:t>LAB_LabTest</w:t>
-      </w:r>
-      <w:proofErr w:type="spellEnd"/>
-      <w:r>
-        <w:rPr>
-          <w:rFonts w:eastAsia="Times New Roman" w:cstheme="minorHAnsi"/>
-          <w:kern w:val="0"/>
-          <w:lang w:eastAsia="en-IN"/>
-          <w14:ligatures w14:val="none"/>
-        </w:rPr>
-        <w:t xml:space="preserve">" database. </w:t>
+        <w:t>” it stores the user name, password and other details of the user and it connect with most of the tables.</w:t>
       </w:r>
     </w:p>
     <w:p>
@@ -2530,7 +2651,7 @@
         <w:pStyle w:val="ListParagraph"/>
         <w:numPr>
           <w:ilvl w:val="0"/>
-          <w:numId w:val="5"/>
+          <w:numId w:val="6"/>
         </w:numPr>
         <w:spacing w:after="0" w:line="240" w:lineRule="auto"/>
         <w:rPr>
@@ -2547,7 +2668,7 @@
           <w:lang w:eastAsia="en-IN"/>
           <w14:ligatures w14:val="none"/>
         </w:rPr>
-        <w:t>The "</w:t>
+        <w:t>“</w:t>
       </w:r>
       <w:proofErr w:type="spellStart"/>
       <w:r>
@@ -2557,7 +2678,7 @@
           <w:lang w:eastAsia="en-IN"/>
           <w14:ligatures w14:val="none"/>
         </w:rPr>
-        <w:t>LAB_MAP_TestComponent</w:t>
+        <w:t>RBAC_Role</w:t>
       </w:r>
       <w:proofErr w:type="spellEnd"/>
       <w:r>
@@ -2567,11 +2688,16 @@
           <w:lang w:eastAsia="en-IN"/>
           <w14:ligatures w14:val="none"/>
         </w:rPr>
-        <w:t>" table stores the relationship between the test and the component.</w:t>
-      </w:r>
-    </w:p>
-    <w:p>
-      <w:pPr>
+        <w:t xml:space="preserve">” it stores the different types of role. Which we will assignee to user in mapping table. </w:t>
+      </w:r>
+    </w:p>
+    <w:p>
+      <w:pPr>
+        <w:pStyle w:val="ListParagraph"/>
+        <w:numPr>
+          <w:ilvl w:val="0"/>
+          <w:numId w:val="6"/>
+        </w:numPr>
         <w:spacing w:after="0" w:line="240" w:lineRule="auto"/>
         <w:rPr>
           <w:rFonts w:eastAsia="Times New Roman" w:cstheme="minorHAnsi"/>
@@ -2580,35 +2706,127 @@
           <w14:ligatures w14:val="none"/>
         </w:rPr>
       </w:pPr>
+      <w:r>
+        <w:rPr>
+          <w:rFonts w:eastAsia="Times New Roman" w:cstheme="minorHAnsi"/>
+          <w:kern w:val="0"/>
+          <w:lang w:eastAsia="en-IN"/>
+          <w14:ligatures w14:val="none"/>
+        </w:rPr>
+        <w:t>“</w:t>
+      </w:r>
+      <w:proofErr w:type="spellStart"/>
+      <w:r>
+        <w:rPr>
+          <w:rFonts w:ascii="Consolas" w:hAnsi="Consolas" w:cs="Consolas"/>
+          <w:color w:val="000000"/>
+          <w:kern w:val="0"/>
+          <w:sz w:val="19"/>
+          <w:szCs w:val="19"/>
+        </w:rPr>
+        <w:t>RBAC_Permission</w:t>
+      </w:r>
+      <w:proofErr w:type="spellEnd"/>
+      <w:r>
+        <w:rPr>
+          <w:rFonts w:eastAsia="Times New Roman" w:cstheme="minorHAnsi"/>
+          <w:kern w:val="0"/>
+          <w:lang w:eastAsia="en-IN"/>
+          <w14:ligatures w14:val="none"/>
+        </w:rPr>
+        <w:t>” it stores the permission of users, it connect with user in user mapping table each user has multiple permission.</w:t>
+      </w:r>
+    </w:p>
+    <w:p>
+      <w:pPr>
+        <w:pStyle w:val="ListParagraph"/>
+        <w:numPr>
+          <w:ilvl w:val="0"/>
+          <w:numId w:val="6"/>
+        </w:numPr>
+        <w:spacing w:after="0" w:line="240" w:lineRule="auto"/>
+        <w:rPr>
+          <w:rFonts w:eastAsia="Times New Roman" w:cstheme="minorHAnsi"/>
+          <w:kern w:val="0"/>
+          <w:lang w:eastAsia="en-IN"/>
+          <w14:ligatures w14:val="none"/>
+        </w:rPr>
+      </w:pPr>
+      <w:r>
+        <w:rPr>
+          <w:rFonts w:eastAsia="Times New Roman" w:cstheme="minorHAnsi"/>
+          <w:kern w:val="0"/>
+          <w:lang w:eastAsia="en-IN"/>
+          <w14:ligatures w14:val="none"/>
+        </w:rPr>
+        <w:t>“</w:t>
+      </w:r>
+      <w:proofErr w:type="spellStart"/>
+      <w:r>
+        <w:rPr>
+          <w:rFonts w:ascii="Consolas" w:hAnsi="Consolas" w:cs="Consolas"/>
+          <w:color w:val="000000"/>
+          <w:kern w:val="0"/>
+          <w:sz w:val="19"/>
+          <w:szCs w:val="19"/>
+        </w:rPr>
+        <w:t>RBAC_Application</w:t>
+      </w:r>
+      <w:proofErr w:type="spellEnd"/>
+      <w:r>
+        <w:rPr>
+          <w:rFonts w:eastAsia="Times New Roman" w:cstheme="minorHAnsi"/>
+          <w:kern w:val="0"/>
+          <w:lang w:eastAsia="en-IN"/>
+          <w14:ligatures w14:val="none"/>
+        </w:rPr>
+        <w:t>” it stores the different fields of application, it connect with role and permission.</w:t>
+      </w:r>
+    </w:p>
+    <w:p>
+      <w:pPr>
+        <w:spacing w:after="0" w:line="240" w:lineRule="auto"/>
+        <w:rPr>
+          <w:rFonts w:eastAsia="Times New Roman" w:cstheme="minorHAnsi"/>
+          <w:kern w:val="0"/>
+          <w:lang w:eastAsia="en-IN"/>
+          <w14:ligatures w14:val="none"/>
+        </w:rPr>
+      </w:pPr>
+    </w:p>
+    <w:p>
+      <w:pPr>
+        <w:spacing w:after="0" w:line="240" w:lineRule="auto"/>
+        <w:rPr>
+          <w:rFonts w:eastAsia="Times New Roman" w:cstheme="minorHAnsi"/>
+          <w:kern w:val="0"/>
+          <w:lang w:eastAsia="en-IN"/>
+          <w14:ligatures w14:val="none"/>
+        </w:rPr>
+      </w:pPr>
+    </w:p>
+    <w:p>
+      <w:pPr>
+        <w:pStyle w:val="Heading3"/>
+      </w:pPr>
+      <w:bookmarkStart w:id="9" w:name="_Toc181015673"/>
+      <w:r>
+        <w:t>Test category, lab test and test components</w:t>
+      </w:r>
+      <w:bookmarkEnd w:id="9"/>
     </w:p>
     <w:p/>
     <w:p>
-      <w:pPr>
-        <w:pStyle w:val="Heading3"/>
-      </w:pPr>
-      <w:bookmarkStart w:id="10" w:name="_Toc180150966"/>
-      <w:r>
-        <w:t>Imaging Item, Imaging Type and Film Type.</w:t>
-      </w:r>
-      <w:bookmarkEnd w:id="10"/>
-      <w:r>
-        <w:t xml:space="preserve"> </w:t>
-      </w:r>
-    </w:p>
-    <w:p/>
-    <w:p/>
-    <w:p/>
-    <w:p>
       <w:r>
         <w:rPr>
           <w:noProof/>
           <w:lang w:eastAsia="en-IN"/>
         </w:rPr>
         <w:drawing>
-          <wp:inline distT="0" distB="0" distL="0" distR="0" wp14:anchorId="353D303A" wp14:editId="076FE8DB">
-            <wp:extent cx="3238666" cy="1549480"/>
+          <wp:inline distT="0" distB="0" distL="0" distR="0" wp14:anchorId="50B73A45" wp14:editId="20434EE5">
+            <wp:extent cx="2730640" cy="1759040"/>
             <wp:effectExtent l="0" t="0" r="0" b="0"/>
-            <wp:docPr id="1" name="Picture 1"/>
+            <wp:docPr id="9" name="Picture 9"/>
             <wp:cNvGraphicFramePr>
               <a:graphicFrameLocks xmlns:a="http://schemas.openxmlformats.org/drawingml/2006/main" noChangeAspect="1"/>
             </wp:cNvGraphicFramePr>
@@ -2628,7 +2846,7 @@
                   <pic:spPr>
                     <a:xfrm>
                       <a:off x="0" y="0"/>
-                      <a:ext cx="3238666" cy="1549480"/>
+                      <a:ext cx="2730640" cy="1759040"/>
                     </a:xfrm>
                     <a:prstGeom prst="rect">
                       <a:avLst/>
@@ -2647,7 +2865,7 @@
         <w:pStyle w:val="ListParagraph"/>
         <w:numPr>
           <w:ilvl w:val="0"/>
-          <w:numId w:val="4"/>
+          <w:numId w:val="5"/>
         </w:numPr>
         <w:spacing w:after="0" w:line="240" w:lineRule="auto"/>
         <w:rPr>
@@ -2674,7 +2892,7 @@
           <w:lang w:eastAsia="en-IN"/>
           <w14:ligatures w14:val="none"/>
         </w:rPr>
-        <w:t>RAD_MST_ImagingItem</w:t>
+        <w:t>LAB_TestCategory</w:t>
       </w:r>
       <w:proofErr w:type="spellEnd"/>
       <w:r>
@@ -2684,7 +2902,27 @@
           <w:lang w:eastAsia="en-IN"/>
           <w14:ligatures w14:val="none"/>
         </w:rPr>
-        <w:t>" stores all imaging items that are relevant to the imaging type.</w:t>
+        <w:t>" contains information on numerous test categories that are relevant to lab tests, and each test category has multiple lab tests, with test specifics stored in the "</w:t>
+      </w:r>
+      <w:proofErr w:type="spellStart"/>
+      <w:r>
+        <w:rPr>
+          <w:rFonts w:eastAsia="Times New Roman" w:cstheme="minorHAnsi"/>
+          <w:kern w:val="0"/>
+          <w:lang w:eastAsia="en-IN"/>
+          <w14:ligatures w14:val="none"/>
+        </w:rPr>
+        <w:t>LAB_LabTest</w:t>
+      </w:r>
+      <w:proofErr w:type="spellEnd"/>
+      <w:r>
+        <w:rPr>
+          <w:rFonts w:eastAsia="Times New Roman" w:cstheme="minorHAnsi"/>
+          <w:kern w:val="0"/>
+          <w:lang w:eastAsia="en-IN"/>
+          <w14:ligatures w14:val="none"/>
+        </w:rPr>
+        <w:t xml:space="preserve">" database. </w:t>
       </w:r>
     </w:p>
     <w:p>
@@ -2692,7 +2930,7 @@
         <w:pStyle w:val="ListParagraph"/>
         <w:numPr>
           <w:ilvl w:val="0"/>
-          <w:numId w:val="4"/>
+          <w:numId w:val="5"/>
         </w:numPr>
         <w:spacing w:after="0" w:line="240" w:lineRule="auto"/>
         <w:rPr>
@@ -2709,7 +2947,7 @@
           <w:lang w:eastAsia="en-IN"/>
           <w14:ligatures w14:val="none"/>
         </w:rPr>
-        <w:t xml:space="preserve"> "</w:t>
+        <w:t>The "</w:t>
       </w:r>
       <w:proofErr w:type="spellStart"/>
       <w:r>
@@ -2719,7 +2957,7 @@
           <w:lang w:eastAsia="en-IN"/>
           <w14:ligatures w14:val="none"/>
         </w:rPr>
-        <w:t>RAD_MST_ImagingType</w:t>
+        <w:t>LAB_MAP_TestComponent</w:t>
       </w:r>
       <w:proofErr w:type="spellEnd"/>
       <w:r>
@@ -2729,16 +2967,11 @@
           <w:lang w:eastAsia="en-IN"/>
           <w14:ligatures w14:val="none"/>
         </w:rPr>
-        <w:t>" table stores the type of imaging, and each imaging type contains numerous imaging items.</w:t>
-      </w:r>
-    </w:p>
-    <w:p>
-      <w:pPr>
-        <w:pStyle w:val="ListParagraph"/>
-        <w:numPr>
-          <w:ilvl w:val="0"/>
-          <w:numId w:val="4"/>
-        </w:numPr>
+        <w:t>" table stores the relationship between the test and the component.</w:t>
+      </w:r>
+    </w:p>
+    <w:p>
+      <w:pPr>
         <w:spacing w:after="0" w:line="240" w:lineRule="auto"/>
         <w:rPr>
           <w:rFonts w:eastAsia="Times New Roman" w:cstheme="minorHAnsi"/>
@@ -2747,58 +2980,25 @@
           <w14:ligatures w14:val="none"/>
         </w:rPr>
       </w:pPr>
-      <w:r>
-        <w:rPr>
-          <w:rFonts w:eastAsia="Times New Roman" w:cstheme="minorHAnsi"/>
-          <w:kern w:val="0"/>
-          <w:lang w:eastAsia="en-IN"/>
-          <w14:ligatures w14:val="none"/>
-        </w:rPr>
+    </w:p>
+    <w:p/>
+    <w:p>
+      <w:pPr>
+        <w:pStyle w:val="Heading3"/>
+      </w:pPr>
+      <w:bookmarkStart w:id="10" w:name="_Toc181015674"/>
+      <w:r>
         <w:lastRenderedPageBreak/>
-        <w:t xml:space="preserve"> The imaging type is tied to the "</w:t>
-      </w:r>
-      <w:proofErr w:type="spellStart"/>
-      <w:r>
-        <w:rPr>
-          <w:rFonts w:eastAsia="Times New Roman" w:cstheme="minorHAnsi"/>
-          <w:kern w:val="0"/>
-          <w:lang w:eastAsia="en-IN"/>
-          <w14:ligatures w14:val="none"/>
-        </w:rPr>
-        <w:t>RAD_MST_FilmType</w:t>
-      </w:r>
-      <w:proofErr w:type="spellEnd"/>
-      <w:r>
-        <w:rPr>
-          <w:rFonts w:eastAsia="Times New Roman" w:cstheme="minorHAnsi"/>
-          <w:kern w:val="0"/>
-          <w:lang w:eastAsia="en-IN"/>
-          <w14:ligatures w14:val="none"/>
-        </w:rPr>
-        <w:t>" table. The film type table stores the size of the film.</w:t>
-      </w:r>
-    </w:p>
-    <w:p>
-      <w:pPr>
-        <w:spacing w:after="0" w:line="240" w:lineRule="auto"/>
-        <w:rPr>
-          <w:rFonts w:eastAsia="Times New Roman" w:cstheme="minorHAnsi"/>
-          <w:kern w:val="0"/>
-          <w:lang w:eastAsia="en-IN"/>
-          <w14:ligatures w14:val="none"/>
-        </w:rPr>
-      </w:pPr>
-    </w:p>
-    <w:p>
-      <w:pPr>
-        <w:pStyle w:val="Heading3"/>
-      </w:pPr>
-      <w:bookmarkStart w:id="11" w:name="_Toc180150967"/>
-      <w:r>
-        <w:t>Generic, Category, Item and Stock</w:t>
-      </w:r>
-      <w:bookmarkEnd w:id="11"/>
-    </w:p>
+        <w:t>Imaging Item, Imaging Type and Film Type.</w:t>
+      </w:r>
+      <w:bookmarkEnd w:id="10"/>
+      <w:r>
+        <w:t xml:space="preserve"> </w:t>
+      </w:r>
+    </w:p>
+    <w:p/>
+    <w:p/>
+    <w:p/>
     <w:p>
       <w:r>
         <w:rPr>
@@ -2806,10 +3006,10 @@
           <w:lang w:eastAsia="en-IN"/>
         </w:rPr>
         <w:drawing>
-          <wp:inline distT="0" distB="0" distL="0" distR="0" wp14:anchorId="518C5ECF" wp14:editId="111E1946">
-            <wp:extent cx="2353003" cy="2419688"/>
+          <wp:inline distT="0" distB="0" distL="0" distR="0" wp14:anchorId="353D303A" wp14:editId="076FE8DB">
+            <wp:extent cx="3238666" cy="1549480"/>
             <wp:effectExtent l="0" t="0" r="0" b="0"/>
-            <wp:docPr id="3" name="Picture 3"/>
+            <wp:docPr id="1" name="Picture 1"/>
             <wp:cNvGraphicFramePr>
               <a:graphicFrameLocks xmlns:a="http://schemas.openxmlformats.org/drawingml/2006/main" noChangeAspect="1"/>
             </wp:cNvGraphicFramePr>
@@ -2829,7 +3029,7 @@
                   <pic:spPr>
                     <a:xfrm>
                       <a:off x="0" y="0"/>
-                      <a:ext cx="2353003" cy="2419688"/>
+                      <a:ext cx="3238666" cy="1549480"/>
                     </a:xfrm>
                     <a:prstGeom prst="rect">
                       <a:avLst/>
@@ -2842,36 +3042,50 @@
         </w:drawing>
       </w:r>
     </w:p>
+    <w:p/>
     <w:p>
       <w:pPr>
         <w:pStyle w:val="ListParagraph"/>
         <w:numPr>
           <w:ilvl w:val="0"/>
-          <w:numId w:val="3"/>
+          <w:numId w:val="4"/>
         </w:numPr>
-      </w:pPr>
-      <w:r>
-        <w:t>“</w:t>
+        <w:spacing w:after="0" w:line="240" w:lineRule="auto"/>
+        <w:rPr>
+          <w:rFonts w:eastAsia="Times New Roman" w:cstheme="minorHAnsi"/>
+          <w:kern w:val="0"/>
+          <w:lang w:eastAsia="en-IN"/>
+          <w14:ligatures w14:val="none"/>
+        </w:rPr>
+      </w:pPr>
+      <w:r>
+        <w:rPr>
+          <w:rFonts w:eastAsia="Times New Roman" w:cstheme="minorHAnsi"/>
+          <w:kern w:val="0"/>
+          <w:lang w:eastAsia="en-IN"/>
+          <w14:ligatures w14:val="none"/>
+        </w:rPr>
+        <w:t>"</w:t>
       </w:r>
       <w:proofErr w:type="spellStart"/>
       <w:r>
-        <w:t>PHRM_MST_Category</w:t>
+        <w:rPr>
+          <w:rFonts w:eastAsia="Times New Roman" w:cstheme="minorHAnsi"/>
+          <w:kern w:val="0"/>
+          <w:lang w:eastAsia="en-IN"/>
+          <w14:ligatures w14:val="none"/>
+        </w:rPr>
+        <w:t>RAD_MST_ImagingItem</w:t>
       </w:r>
       <w:proofErr w:type="spellEnd"/>
       <w:r>
-        <w:t>” table stores the category of medicine</w:t>
-      </w:r>
-      <w:r>
-        <w:rPr>
-          <w:b/>
-        </w:rPr>
-        <w:t xml:space="preserve">. </w:t>
-      </w:r>
-      <w:r>
-        <w:t>Each category has multiple generic name</w:t>
-      </w:r>
-      <w:r>
-        <w:t xml:space="preserve"> and it’s connected with generic table. </w:t>
+        <w:rPr>
+          <w:rFonts w:eastAsia="Times New Roman" w:cstheme="minorHAnsi"/>
+          <w:kern w:val="0"/>
+          <w:lang w:eastAsia="en-IN"/>
+          <w14:ligatures w14:val="none"/>
+        </w:rPr>
+        <w:t>" stores all imaging items that are relevant to the imaging type.</w:t>
       </w:r>
     </w:p>
     <w:p>
@@ -2879,31 +3093,44 @@
         <w:pStyle w:val="ListParagraph"/>
         <w:numPr>
           <w:ilvl w:val="0"/>
-          <w:numId w:val="3"/>
+          <w:numId w:val="4"/>
         </w:numPr>
-      </w:pPr>
-      <w:r>
-        <w:t>“</w:t>
+        <w:spacing w:after="0" w:line="240" w:lineRule="auto"/>
+        <w:rPr>
+          <w:rFonts w:eastAsia="Times New Roman" w:cstheme="minorHAnsi"/>
+          <w:kern w:val="0"/>
+          <w:lang w:eastAsia="en-IN"/>
+          <w14:ligatures w14:val="none"/>
+        </w:rPr>
+      </w:pPr>
+      <w:r>
+        <w:rPr>
+          <w:rFonts w:eastAsia="Times New Roman" w:cstheme="minorHAnsi"/>
+          <w:kern w:val="0"/>
+          <w:lang w:eastAsia="en-IN"/>
+          <w14:ligatures w14:val="none"/>
+        </w:rPr>
+        <w:t xml:space="preserve"> "</w:t>
       </w:r>
       <w:proofErr w:type="spellStart"/>
       <w:r>
-        <w:t>PHRM_MST_Generic</w:t>
+        <w:rPr>
+          <w:rFonts w:eastAsia="Times New Roman" w:cstheme="minorHAnsi"/>
+          <w:kern w:val="0"/>
+          <w:lang w:eastAsia="en-IN"/>
+          <w14:ligatures w14:val="none"/>
+        </w:rPr>
+        <w:t>RAD_MST_ImagingType</w:t>
       </w:r>
       <w:proofErr w:type="spellEnd"/>
       <w:r>
-        <w:t xml:space="preserve">” table stores the generic name of medicine </w:t>
-      </w:r>
-      <w:r>
-        <w:t xml:space="preserve">and it is </w:t>
-      </w:r>
-      <w:r>
-        <w:t xml:space="preserve">connect with </w:t>
-      </w:r>
-      <w:r>
-        <w:t>Item table .</w:t>
-      </w:r>
-      <w:r>
-        <w:t xml:space="preserve"> </w:t>
+        <w:rPr>
+          <w:rFonts w:eastAsia="Times New Roman" w:cstheme="minorHAnsi"/>
+          <w:kern w:val="0"/>
+          <w:lang w:eastAsia="en-IN"/>
+          <w14:ligatures w14:val="none"/>
+        </w:rPr>
+        <w:t>" table stores the type of imaging, and each imaging type contains numerous imaging items.</w:t>
       </w:r>
     </w:p>
     <w:p>
@@ -2911,84 +3138,78 @@
         <w:pStyle w:val="ListParagraph"/>
         <w:numPr>
           <w:ilvl w:val="0"/>
-          <w:numId w:val="3"/>
+          <w:numId w:val="4"/>
         </w:numPr>
-      </w:pPr>
-      <w:r>
-        <w:t>“</w:t>
+        <w:spacing w:after="0" w:line="240" w:lineRule="auto"/>
+        <w:rPr>
+          <w:rFonts w:eastAsia="Times New Roman" w:cstheme="minorHAnsi"/>
+          <w:kern w:val="0"/>
+          <w:lang w:eastAsia="en-IN"/>
+          <w14:ligatures w14:val="none"/>
+        </w:rPr>
+      </w:pPr>
+      <w:r>
+        <w:rPr>
+          <w:rFonts w:eastAsia="Times New Roman" w:cstheme="minorHAnsi"/>
+          <w:kern w:val="0"/>
+          <w:lang w:eastAsia="en-IN"/>
+          <w14:ligatures w14:val="none"/>
+        </w:rPr>
+        <w:t xml:space="preserve"> The imaging type is tied to the "</w:t>
       </w:r>
       <w:proofErr w:type="spellStart"/>
       <w:r>
-        <w:t>PHRM_MST_Item</w:t>
+        <w:rPr>
+          <w:rFonts w:eastAsia="Times New Roman" w:cstheme="minorHAnsi"/>
+          <w:kern w:val="0"/>
+          <w:lang w:eastAsia="en-IN"/>
+          <w14:ligatures w14:val="none"/>
+        </w:rPr>
+        <w:t>RAD_MST_FilmType</w:t>
       </w:r>
       <w:proofErr w:type="spellEnd"/>
       <w:r>
-        <w:t xml:space="preserve">” </w:t>
-      </w:r>
-      <w:r>
-        <w:t xml:space="preserve"> table stores the item of medicine </w:t>
-      </w:r>
-      <w:r>
-        <w:t>and each category has multiple item.</w:t>
-      </w:r>
-      <w:r>
-        <w:t xml:space="preserve"> Item table connect with </w:t>
-      </w:r>
-      <w:r>
-        <w:t>stock table.</w:t>
-      </w:r>
-    </w:p>
-    <w:p>
-      <w:pPr>
-        <w:pStyle w:val="ListParagraph"/>
-        <w:numPr>
-          <w:ilvl w:val="0"/>
-          <w:numId w:val="3"/>
-        </w:numPr>
-      </w:pPr>
-      <w:r>
-        <w:t xml:space="preserve"> </w:t>
-      </w:r>
-      <w:r>
-        <w:t>”</w:t>
-      </w:r>
-      <w:proofErr w:type="spellStart"/>
-      <w:r>
-        <w:t>PHRM_MST_Stock</w:t>
-      </w:r>
-      <w:proofErr w:type="spellEnd"/>
-      <w:r>
-        <w:t xml:space="preserve">” table </w:t>
-      </w:r>
-      <w:r>
-        <w:t xml:space="preserve"> </w:t>
-      </w:r>
-      <w:r>
-        <w:t>stores the stock of medicine, price and expiry date of medicine. Each item has multiple price and expiry date.</w:t>
-      </w:r>
-    </w:p>
-    <w:p/>
+        <w:rPr>
+          <w:rFonts w:eastAsia="Times New Roman" w:cstheme="minorHAnsi"/>
+          <w:kern w:val="0"/>
+          <w:lang w:eastAsia="en-IN"/>
+          <w14:ligatures w14:val="none"/>
+        </w:rPr>
+        <w:t>" table. The film type table stores the size of the film.</w:t>
+      </w:r>
+    </w:p>
+    <w:p>
+      <w:pPr>
+        <w:spacing w:after="0" w:line="240" w:lineRule="auto"/>
+        <w:rPr>
+          <w:rFonts w:eastAsia="Times New Roman" w:cstheme="minorHAnsi"/>
+          <w:kern w:val="0"/>
+          <w:lang w:eastAsia="en-IN"/>
+          <w14:ligatures w14:val="none"/>
+        </w:rPr>
+      </w:pPr>
+    </w:p>
     <w:p>
       <w:pPr>
         <w:pStyle w:val="Heading3"/>
       </w:pPr>
-      <w:bookmarkStart w:id="12" w:name="_Toc180150968"/>
-      <w:r>
-        <w:t>Category, Item, Stock and Store Stock</w:t>
-      </w:r>
-      <w:bookmarkEnd w:id="12"/>
-    </w:p>
-    <w:p/>
+      <w:bookmarkStart w:id="11" w:name="_Toc181015675"/>
+      <w:r>
+        <w:t>Generic, Category, Item and Stock</w:t>
+      </w:r>
+      <w:bookmarkEnd w:id="11"/>
+    </w:p>
     <w:p>
       <w:r>
         <w:rPr>
           <w:noProof/>
+          <w:lang w:eastAsia="en-IN"/>
         </w:rPr>
         <w:drawing>
-          <wp:inline distT="0" distB="0" distL="0" distR="0" wp14:anchorId="7AD93FE2" wp14:editId="7B74C605">
-            <wp:extent cx="4363059" cy="2133898"/>
+          <wp:inline distT="0" distB="0" distL="0" distR="0" wp14:anchorId="518C5ECF" wp14:editId="111E1946">
+            <wp:extent cx="2353003" cy="2419688"/>
             <wp:effectExtent l="0" t="0" r="0" b="0"/>
-            <wp:docPr id="2" name="Picture 2"/>
+            <wp:docPr id="3" name="Picture 3"/>
             <wp:cNvGraphicFramePr>
               <a:graphicFrameLocks xmlns:a="http://schemas.openxmlformats.org/drawingml/2006/main" noChangeAspect="1"/>
             </wp:cNvGraphicFramePr>
@@ -3008,7 +3229,7 @@
                   <pic:spPr>
                     <a:xfrm>
                       <a:off x="0" y="0"/>
-                      <a:ext cx="4363059" cy="2133898"/>
+                      <a:ext cx="2353003" cy="2419688"/>
                     </a:xfrm>
                     <a:prstGeom prst="rect">
                       <a:avLst/>
@@ -3026,7 +3247,7 @@
         <w:pStyle w:val="ListParagraph"/>
         <w:numPr>
           <w:ilvl w:val="0"/>
-          <w:numId w:val="2"/>
+          <w:numId w:val="3"/>
         </w:numPr>
       </w:pPr>
       <w:r>
@@ -3034,11 +3255,23 @@
       </w:r>
       <w:proofErr w:type="spellStart"/>
       <w:r>
-        <w:t>INV_MST_ItemCategory</w:t>
+        <w:t>PHRM_MST_Category</w:t>
       </w:r>
       <w:proofErr w:type="spellEnd"/>
       <w:r>
-        <w:t>” table stores the different category of item it connect with item table.</w:t>
+        <w:t>” table stores the category of medicine</w:t>
+      </w:r>
+      <w:r>
+        <w:rPr>
+          <w:b/>
+        </w:rPr>
+        <w:t xml:space="preserve">. </w:t>
+      </w:r>
+      <w:r>
+        <w:t>Each category has multiple generic name</w:t>
+      </w:r>
+      <w:r>
+        <w:t xml:space="preserve"> and it’s connected with generic table. </w:t>
       </w:r>
     </w:p>
     <w:p>
@@ -3046,7 +3279,7 @@
         <w:pStyle w:val="ListParagraph"/>
         <w:numPr>
           <w:ilvl w:val="0"/>
-          <w:numId w:val="2"/>
+          <w:numId w:val="3"/>
         </w:numPr>
       </w:pPr>
       <w:r>
@@ -3054,11 +3287,28 @@
       </w:r>
       <w:proofErr w:type="spellStart"/>
       <w:r>
-        <w:t>INV_MST_Item</w:t>
+        <w:t>PHRM_MST_Generic</w:t>
       </w:r>
       <w:proofErr w:type="spellEnd"/>
       <w:r>
-        <w:t>” table stores the item, each category has multiple item.</w:t>
+        <w:t xml:space="preserve">” table stores the generic name of medicine </w:t>
+      </w:r>
+      <w:r>
+        <w:t xml:space="preserve">and it is </w:t>
+      </w:r>
+      <w:r>
+        <w:t xml:space="preserve">connect with </w:t>
+      </w:r>
+      <w:r>
+        <w:t xml:space="preserve">Item </w:t>
+      </w:r>
+      <w:proofErr w:type="gramStart"/>
+      <w:r>
+        <w:t>table .</w:t>
+      </w:r>
+      <w:proofErr w:type="gramEnd"/>
+      <w:r>
+        <w:t xml:space="preserve"> </w:t>
       </w:r>
     </w:p>
     <w:p>
@@ -3066,7 +3316,7 @@
         <w:pStyle w:val="ListParagraph"/>
         <w:numPr>
           <w:ilvl w:val="0"/>
-          <w:numId w:val="2"/>
+          <w:numId w:val="3"/>
         </w:numPr>
       </w:pPr>
       <w:r>
@@ -3074,11 +3324,31 @@
       </w:r>
       <w:proofErr w:type="spellStart"/>
       <w:r>
-        <w:t>INV_MST_Stock</w:t>
+        <w:t>PHRM_MST_</w:t>
+      </w:r>
+      <w:proofErr w:type="gramStart"/>
+      <w:r>
+        <w:t>Item</w:t>
       </w:r>
       <w:proofErr w:type="spellEnd"/>
       <w:r>
-        <w:t>” table stores the stock of item and it also sores price and expiry date of item. Each item has multiple price and expiry date.</w:t>
+        <w:t xml:space="preserve">” </w:t>
+      </w:r>
+      <w:r>
+        <w:t xml:space="preserve"> table</w:t>
+      </w:r>
+      <w:proofErr w:type="gramEnd"/>
+      <w:r>
+        <w:t xml:space="preserve"> stores the item of medicine </w:t>
+      </w:r>
+      <w:r>
+        <w:t>and each category has multiple item.</w:t>
+      </w:r>
+      <w:r>
+        <w:t xml:space="preserve"> Item table connect with </w:t>
+      </w:r>
+      <w:r>
+        <w:t>stock table.</w:t>
       </w:r>
     </w:p>
     <w:p>
@@ -3086,43 +3356,59 @@
         <w:pStyle w:val="ListParagraph"/>
         <w:numPr>
           <w:ilvl w:val="0"/>
-          <w:numId w:val="2"/>
+          <w:numId w:val="3"/>
         </w:numPr>
       </w:pPr>
       <w:r>
+        <w:t xml:space="preserve"> </w:t>
+      </w:r>
+      <w:proofErr w:type="gramStart"/>
+      <w:r>
+        <w:t>”</w:t>
+      </w:r>
+      <w:proofErr w:type="spellStart"/>
+      <w:r>
+        <w:t>PHRM</w:t>
+      </w:r>
+      <w:proofErr w:type="gramEnd"/>
+      <w:r>
+        <w:t>_MST_Stock</w:t>
+      </w:r>
+      <w:proofErr w:type="spellEnd"/>
+      <w:r>
+        <w:t xml:space="preserve">” table </w:t>
+      </w:r>
+      <w:r>
+        <w:t xml:space="preserve"> </w:t>
+      </w:r>
+      <w:r>
+        <w:t>stores the stock of medicine, price and expiry date of medicine. Each item has multiple price and expiry date.</w:t>
+      </w:r>
+    </w:p>
+    <w:p/>
+    <w:p>
+      <w:pPr>
+        <w:pStyle w:val="Heading3"/>
+      </w:pPr>
+      <w:bookmarkStart w:id="12" w:name="_Toc181015676"/>
+      <w:r>
         <w:lastRenderedPageBreak/>
-        <w:t>“</w:t>
-      </w:r>
-      <w:proofErr w:type="spellStart"/>
-      <w:r>
-        <w:t>INV_TXN_StoreStock</w:t>
-      </w:r>
-      <w:proofErr w:type="spellEnd"/>
-      <w:r>
-        <w:t>” table stores the stock of different store, it stores price and expiry date also and it connect with item table and stock table.</w:t>
-      </w:r>
+        <w:t>Category, Item, Stock and Store Stock</w:t>
+      </w:r>
+      <w:bookmarkEnd w:id="12"/>
     </w:p>
     <w:p/>
     <w:p>
-      <w:pPr>
-        <w:pStyle w:val="Heading3"/>
-      </w:pPr>
-      <w:bookmarkStart w:id="13" w:name="_Toc180150969"/>
-      <w:r>
-        <w:t>Ledger, Ledger Group, Chart of Accounts and Mapping</w:t>
-      </w:r>
-      <w:bookmarkEnd w:id="13"/>
-    </w:p>
-    <w:p>
       <w:r>
         <w:rPr>
           <w:noProof/>
+          <w:lang w:eastAsia="en-IN"/>
         </w:rPr>
         <w:drawing>
-          <wp:inline distT="0" distB="0" distL="0" distR="0" wp14:anchorId="65A3B164" wp14:editId="53D927F6">
-            <wp:extent cx="4267796" cy="2133898"/>
+          <wp:inline distT="0" distB="0" distL="0" distR="0" wp14:anchorId="7AD93FE2" wp14:editId="7B74C605">
+            <wp:extent cx="4363059" cy="2133898"/>
             <wp:effectExtent l="0" t="0" r="0" b="0"/>
-            <wp:docPr id="4" name="Picture 4"/>
+            <wp:docPr id="2" name="Picture 2"/>
             <wp:cNvGraphicFramePr>
               <a:graphicFrameLocks xmlns:a="http://schemas.openxmlformats.org/drawingml/2006/main" noChangeAspect="1"/>
             </wp:cNvGraphicFramePr>
@@ -3142,6 +3428,140 @@
                   <pic:spPr>
                     <a:xfrm>
                       <a:off x="0" y="0"/>
+                      <a:ext cx="4363059" cy="2133898"/>
+                    </a:xfrm>
+                    <a:prstGeom prst="rect">
+                      <a:avLst/>
+                    </a:prstGeom>
+                  </pic:spPr>
+                </pic:pic>
+              </a:graphicData>
+            </a:graphic>
+          </wp:inline>
+        </w:drawing>
+      </w:r>
+    </w:p>
+    <w:p>
+      <w:pPr>
+        <w:pStyle w:val="ListParagraph"/>
+        <w:numPr>
+          <w:ilvl w:val="0"/>
+          <w:numId w:val="2"/>
+        </w:numPr>
+      </w:pPr>
+      <w:r>
+        <w:t>“</w:t>
+      </w:r>
+      <w:proofErr w:type="spellStart"/>
+      <w:r>
+        <w:t>INV_MST_ItemCategory</w:t>
+      </w:r>
+      <w:proofErr w:type="spellEnd"/>
+      <w:r>
+        <w:t>” table stores the different category of item it connect with item table.</w:t>
+      </w:r>
+    </w:p>
+    <w:p>
+      <w:pPr>
+        <w:pStyle w:val="ListParagraph"/>
+        <w:numPr>
+          <w:ilvl w:val="0"/>
+          <w:numId w:val="2"/>
+        </w:numPr>
+      </w:pPr>
+      <w:r>
+        <w:t>“</w:t>
+      </w:r>
+      <w:proofErr w:type="spellStart"/>
+      <w:r>
+        <w:t>INV_MST_Item</w:t>
+      </w:r>
+      <w:proofErr w:type="spellEnd"/>
+      <w:r>
+        <w:t>” table stores the item, each category has multiple item.</w:t>
+      </w:r>
+    </w:p>
+    <w:p>
+      <w:pPr>
+        <w:pStyle w:val="ListParagraph"/>
+        <w:numPr>
+          <w:ilvl w:val="0"/>
+          <w:numId w:val="2"/>
+        </w:numPr>
+      </w:pPr>
+      <w:r>
+        <w:t>“</w:t>
+      </w:r>
+      <w:proofErr w:type="spellStart"/>
+      <w:r>
+        <w:t>INV_MST_Stock</w:t>
+      </w:r>
+      <w:proofErr w:type="spellEnd"/>
+      <w:r>
+        <w:t>” table stores the stock of item and it also sores price and expiry date of item. Each item has multiple price and expiry date.</w:t>
+      </w:r>
+    </w:p>
+    <w:p>
+      <w:pPr>
+        <w:pStyle w:val="ListParagraph"/>
+        <w:numPr>
+          <w:ilvl w:val="0"/>
+          <w:numId w:val="2"/>
+        </w:numPr>
+      </w:pPr>
+      <w:r>
+        <w:t>“</w:t>
+      </w:r>
+      <w:proofErr w:type="spellStart"/>
+      <w:r>
+        <w:t>INV_TXN_StoreStock</w:t>
+      </w:r>
+      <w:proofErr w:type="spellEnd"/>
+      <w:r>
+        <w:t>” table stores the stock of different store, it stores price and expiry date also and it connect with item table and stock table.</w:t>
+      </w:r>
+    </w:p>
+    <w:p/>
+    <w:p>
+      <w:pPr>
+        <w:pStyle w:val="Heading3"/>
+      </w:pPr>
+      <w:bookmarkStart w:id="13" w:name="_Toc181015677"/>
+      <w:r>
+        <w:t>Ledger, Ledger Group, Chart of Accounts and Mapping</w:t>
+      </w:r>
+      <w:bookmarkEnd w:id="13"/>
+    </w:p>
+    <w:p>
+      <w:r>
+        <w:rPr>
+          <w:noProof/>
+          <w:lang w:eastAsia="en-IN"/>
+        </w:rPr>
+        <w:drawing>
+          <wp:inline distT="0" distB="0" distL="0" distR="0" wp14:anchorId="65A3B164" wp14:editId="53D927F6">
+            <wp:extent cx="4267796" cy="2133898"/>
+            <wp:effectExtent l="0" t="0" r="0" b="0"/>
+            <wp:docPr id="4" name="Picture 4"/>
+            <wp:cNvGraphicFramePr>
+              <a:graphicFrameLocks xmlns:a="http://schemas.openxmlformats.org/drawingml/2006/main" noChangeAspect="1"/>
+            </wp:cNvGraphicFramePr>
+            <a:graphic xmlns:a="http://schemas.openxmlformats.org/drawingml/2006/main">
+              <a:graphicData uri="http://schemas.openxmlformats.org/drawingml/2006/picture">
+                <pic:pic xmlns:pic="http://schemas.openxmlformats.org/drawingml/2006/picture">
+                  <pic:nvPicPr>
+                    <pic:cNvPr id="1" name=""/>
+                    <pic:cNvPicPr/>
+                  </pic:nvPicPr>
+                  <pic:blipFill>
+                    <a:blip r:embed="rId16"/>
+                    <a:stretch>
+                      <a:fillRect/>
+                    </a:stretch>
+                  </pic:blipFill>
+                  <pic:spPr>
+                    <a:xfrm>
+                      <a:off x="0" y="0"/>
                       <a:ext cx="4267796" cy="2133898"/>
                     </a:xfrm>
                     <a:prstGeom prst="rect">
@@ -3242,13 +3662,407 @@
     </w:p>
     <w:p>
       <w:pPr>
+        <w:pStyle w:val="Heading2"/>
+      </w:pPr>
+      <w:bookmarkStart w:id="14" w:name="_Toc181015678"/>
+      <w:r>
+        <w:lastRenderedPageBreak/>
+        <w:t>Admin DB</w:t>
+      </w:r>
+      <w:bookmarkEnd w:id="14"/>
+    </w:p>
+    <w:p>
+      <w:pPr>
         <w:pStyle w:val="ListParagraph"/>
-      </w:pPr>
+        <w:numPr>
+          <w:ilvl w:val="0"/>
+          <w:numId w:val="9"/>
+        </w:numPr>
+      </w:pPr>
+      <w:r>
+        <w:t>“</w:t>
+      </w:r>
+      <w:proofErr w:type="spellStart"/>
+      <w:r>
+        <w:t>DanpheAudit</w:t>
+      </w:r>
+      <w:proofErr w:type="spellEnd"/>
+      <w:r>
+        <w:t xml:space="preserve">” table stores any activity done in </w:t>
+      </w:r>
+      <w:proofErr w:type="spellStart"/>
+      <w:r>
+        <w:t>Danphe</w:t>
+      </w:r>
+      <w:proofErr w:type="spellEnd"/>
+      <w:r>
+        <w:t xml:space="preserve"> Database. Right from login to any kind of new/</w:t>
+      </w:r>
+      <w:r>
+        <w:t>edit or update in database.</w:t>
+      </w:r>
     </w:p>
     <w:p>
       <w:pPr>
         <w:pStyle w:val="ListParagraph"/>
-      </w:pPr>
+        <w:numPr>
+          <w:ilvl w:val="0"/>
+          <w:numId w:val="9"/>
+        </w:numPr>
+      </w:pPr>
+      <w:r>
+        <w:t>“</w:t>
+      </w:r>
+      <w:proofErr w:type="spellStart"/>
+      <w:proofErr w:type="gramStart"/>
+      <w:r>
+        <w:rPr>
+          <w:rFonts w:ascii="Consolas" w:hAnsi="Consolas" w:cs="Consolas"/>
+          <w:color w:val="000000"/>
+          <w:kern w:val="0"/>
+          <w:sz w:val="19"/>
+          <w:szCs w:val="19"/>
+        </w:rPr>
+        <w:t>DanpheLogInInformation</w:t>
+      </w:r>
+      <w:proofErr w:type="spellEnd"/>
+      <w:r>
+        <w:t>”  any</w:t>
+      </w:r>
+      <w:proofErr w:type="gramEnd"/>
+      <w:r>
+        <w:t xml:space="preserve"> kind of login or logout activity all user. It also shows the login and logout timing. </w:t>
+      </w:r>
+    </w:p>
+    <w:p>
+      <w:pPr>
+        <w:pStyle w:val="ListParagraph"/>
+        <w:numPr>
+          <w:ilvl w:val="0"/>
+          <w:numId w:val="9"/>
+        </w:numPr>
+      </w:pPr>
+      <w:r>
+        <w:t>“</w:t>
+      </w:r>
+      <w:proofErr w:type="spellStart"/>
+      <w:r>
+        <w:rPr>
+          <w:rFonts w:ascii="Consolas" w:hAnsi="Consolas" w:cs="Consolas"/>
+          <w:color w:val="000000"/>
+          <w:kern w:val="0"/>
+          <w:sz w:val="19"/>
+          <w:szCs w:val="19"/>
+        </w:rPr>
+        <w:t>SysAdmin_DBLog</w:t>
+      </w:r>
+      <w:proofErr w:type="spellEnd"/>
+      <w:r>
+        <w:t>”</w:t>
+      </w:r>
+      <w:r>
+        <w:t xml:space="preserve"> any backup taken reflect in this table and recorded with time and folder path. Along with action, status and message details. </w:t>
+      </w:r>
+    </w:p>
+    <w:p>
+      <w:pPr>
+        <w:pStyle w:val="ListParagraph"/>
+        <w:numPr>
+          <w:ilvl w:val="0"/>
+          <w:numId w:val="9"/>
+        </w:numPr>
+      </w:pPr>
+      <w:r>
+        <w:t>“</w:t>
+      </w:r>
+      <w:proofErr w:type="spellStart"/>
+      <w:r>
+        <w:rPr>
+          <w:rFonts w:ascii="Consolas" w:hAnsi="Consolas" w:cs="Consolas"/>
+          <w:color w:val="000000"/>
+          <w:kern w:val="0"/>
+          <w:sz w:val="19"/>
+          <w:szCs w:val="19"/>
+        </w:rPr>
+        <w:t>tbl_AuditTableDisplayName</w:t>
+      </w:r>
+      <w:proofErr w:type="spellEnd"/>
+      <w:r>
+        <w:t xml:space="preserve">” </w:t>
+      </w:r>
+      <w:r>
+        <w:t xml:space="preserve">whichever table we add in this table will be shown in </w:t>
+      </w:r>
+      <w:proofErr w:type="spellStart"/>
+      <w:r>
+        <w:t>Danphe</w:t>
+      </w:r>
+      <w:proofErr w:type="spellEnd"/>
+      <w:r>
+        <w:t xml:space="preserve"> Audit table. We need to add any table manually.</w:t>
+      </w:r>
+    </w:p>
+    <w:p>
+      <w:pPr>
+        <w:pStyle w:val="ListParagraph"/>
+      </w:pPr>
+    </w:p>
+    <w:p>
+      <w:pPr>
+        <w:pStyle w:val="Heading2"/>
+      </w:pPr>
+      <w:bookmarkStart w:id="15" w:name="_Toc181015679"/>
+      <w:r>
+        <w:t>CORE_CFG</w:t>
+      </w:r>
+      <w:bookmarkEnd w:id="15"/>
+    </w:p>
+    <w:p>
+      <w:pPr>
+        <w:pStyle w:val="ListParagraph"/>
+        <w:numPr>
+          <w:ilvl w:val="0"/>
+          <w:numId w:val="10"/>
+        </w:numPr>
+      </w:pPr>
+      <w:r>
+        <w:t>“</w:t>
+      </w:r>
+      <w:proofErr w:type="spellStart"/>
+      <w:r>
+        <w:rPr>
+          <w:rFonts w:ascii="Consolas" w:hAnsi="Consolas" w:cs="Consolas"/>
+          <w:color w:val="000000"/>
+          <w:kern w:val="0"/>
+          <w:sz w:val="19"/>
+          <w:szCs w:val="19"/>
+        </w:rPr>
+        <w:t>CORE_CFG_LookUps</w:t>
+      </w:r>
+      <w:proofErr w:type="spellEnd"/>
+      <w:r>
+        <w:t xml:space="preserve">” In this table we can see all the laboratory related test. Data can be added from UI and it has multiple value like: urine colour = </w:t>
+      </w:r>
+      <w:r>
+        <w:t xml:space="preserve">Light </w:t>
+      </w:r>
+      <w:proofErr w:type="spellStart"/>
+      <w:r>
+        <w:t>Yellow","Yellow","Red","Deep</w:t>
+      </w:r>
+      <w:proofErr w:type="spellEnd"/>
+      <w:r>
+        <w:t xml:space="preserve"> </w:t>
+      </w:r>
+      <w:proofErr w:type="spellStart"/>
+      <w:r>
+        <w:t>Yellow","Milky","Straw"</w:t>
+      </w:r>
+      <w:r>
+        <w:t>,"Whitish","Greenish","Greyish</w:t>
+      </w:r>
+      <w:proofErr w:type="spellEnd"/>
+      <w:r>
+        <w:t>.</w:t>
+      </w:r>
+    </w:p>
+    <w:p>
+      <w:pPr>
+        <w:pStyle w:val="ListParagraph"/>
+        <w:numPr>
+          <w:ilvl w:val="0"/>
+          <w:numId w:val="10"/>
+        </w:numPr>
+      </w:pPr>
+      <w:r>
+        <w:t>“</w:t>
+      </w:r>
+      <w:proofErr w:type="spellStart"/>
+      <w:r>
+        <w:rPr>
+          <w:rFonts w:ascii="Consolas" w:hAnsi="Consolas" w:cs="Consolas"/>
+          <w:color w:val="000000"/>
+          <w:kern w:val="0"/>
+          <w:sz w:val="19"/>
+          <w:szCs w:val="19"/>
+        </w:rPr>
+        <w:t>CORE_CFG_Parameters</w:t>
+      </w:r>
+      <w:proofErr w:type="spellEnd"/>
+      <w:r>
+        <w:t xml:space="preserve">” Information in this table is regarding parameter setting of </w:t>
+      </w:r>
+      <w:proofErr w:type="spellStart"/>
+      <w:r>
+        <w:t>Danphe</w:t>
+      </w:r>
+      <w:proofErr w:type="spellEnd"/>
+      <w:r>
+        <w:t xml:space="preserve">. </w:t>
+      </w:r>
+      <w:r>
+        <w:t xml:space="preserve">For various kind of changes, </w:t>
+      </w:r>
+      <w:r>
+        <w:t xml:space="preserve">this table can give us lot of information. </w:t>
+      </w:r>
+    </w:p>
+    <w:p>
+      <w:pPr>
+        <w:pStyle w:val="Heading2"/>
+      </w:pPr>
+      <w:bookmarkStart w:id="16" w:name="_Toc181015680"/>
+      <w:proofErr w:type="spellStart"/>
+      <w:r>
+        <w:t>FiscalYears</w:t>
+      </w:r>
+      <w:bookmarkEnd w:id="16"/>
+      <w:proofErr w:type="spellEnd"/>
+    </w:p>
+    <w:p>
+      <w:pPr>
+        <w:pStyle w:val="ListParagraph"/>
+        <w:numPr>
+          <w:ilvl w:val="0"/>
+          <w:numId w:val="11"/>
+        </w:numPr>
+      </w:pPr>
+      <w:r>
+        <w:t>“</w:t>
+      </w:r>
+      <w:proofErr w:type="spellStart"/>
+      <w:r>
+        <w:rPr>
+          <w:rFonts w:ascii="Consolas" w:hAnsi="Consolas" w:cs="Consolas"/>
+          <w:color w:val="000000"/>
+          <w:kern w:val="0"/>
+          <w:sz w:val="19"/>
+          <w:szCs w:val="19"/>
+        </w:rPr>
+        <w:t>MST_FiscalYear</w:t>
+      </w:r>
+      <w:proofErr w:type="spellEnd"/>
+      <w:r>
+        <w:t xml:space="preserve">” this table is the master table in database for fiscal year. All other fiscal years are connected to this master table. E.g. </w:t>
+      </w:r>
+      <w:proofErr w:type="spellStart"/>
+      <w:r>
+        <w:rPr>
+          <w:rFonts w:ascii="Consolas" w:hAnsi="Consolas" w:cs="Consolas"/>
+          <w:color w:val="000000"/>
+          <w:kern w:val="0"/>
+          <w:sz w:val="19"/>
+          <w:szCs w:val="19"/>
+        </w:rPr>
+        <w:t>ACC_MST_FiscalYears</w:t>
+      </w:r>
+      <w:proofErr w:type="spellEnd"/>
+      <w:r>
+        <w:rPr>
+          <w:rFonts w:ascii="Consolas" w:hAnsi="Consolas" w:cs="Consolas"/>
+          <w:color w:val="000000"/>
+          <w:kern w:val="0"/>
+          <w:sz w:val="19"/>
+          <w:szCs w:val="19"/>
+        </w:rPr>
+        <w:t xml:space="preserve">, </w:t>
+      </w:r>
+      <w:proofErr w:type="spellStart"/>
+      <w:r>
+        <w:rPr>
+          <w:rFonts w:ascii="Consolas" w:hAnsi="Consolas" w:cs="Consolas"/>
+          <w:color w:val="000000"/>
+          <w:kern w:val="0"/>
+          <w:sz w:val="19"/>
+          <w:szCs w:val="19"/>
+        </w:rPr>
+        <w:t>BIL_CFG_FiscalYears</w:t>
+      </w:r>
+      <w:proofErr w:type="spellEnd"/>
+      <w:r>
+        <w:rPr>
+          <w:rFonts w:ascii="Consolas" w:hAnsi="Consolas" w:cs="Consolas"/>
+          <w:color w:val="000000"/>
+          <w:kern w:val="0"/>
+          <w:sz w:val="19"/>
+          <w:szCs w:val="19"/>
+        </w:rPr>
+        <w:t xml:space="preserve">, </w:t>
+      </w:r>
+      <w:proofErr w:type="spellStart"/>
+      <w:r>
+        <w:rPr>
+          <w:rFonts w:ascii="Consolas" w:hAnsi="Consolas" w:cs="Consolas"/>
+          <w:color w:val="000000"/>
+          <w:kern w:val="0"/>
+          <w:sz w:val="19"/>
+          <w:szCs w:val="19"/>
+        </w:rPr>
+        <w:t>INV_CFG_FiscalYears</w:t>
+      </w:r>
+      <w:proofErr w:type="spellEnd"/>
+      <w:r>
+        <w:rPr>
+          <w:rFonts w:ascii="Consolas" w:hAnsi="Consolas" w:cs="Consolas"/>
+          <w:color w:val="000000"/>
+          <w:kern w:val="0"/>
+          <w:sz w:val="19"/>
+          <w:szCs w:val="19"/>
+        </w:rPr>
+        <w:t xml:space="preserve"> and </w:t>
+      </w:r>
+      <w:proofErr w:type="spellStart"/>
+      <w:r>
+        <w:rPr>
+          <w:rFonts w:ascii="Consolas" w:hAnsi="Consolas" w:cs="Consolas"/>
+          <w:color w:val="000000"/>
+          <w:kern w:val="0"/>
+          <w:sz w:val="19"/>
+          <w:szCs w:val="19"/>
+        </w:rPr>
+        <w:t>PHRM_CFG_FiscalYears</w:t>
+      </w:r>
+      <w:proofErr w:type="spellEnd"/>
+      <w:r>
+        <w:rPr>
+          <w:rFonts w:ascii="Consolas" w:hAnsi="Consolas" w:cs="Consolas"/>
+          <w:color w:val="000000"/>
+          <w:kern w:val="0"/>
+          <w:sz w:val="19"/>
+          <w:szCs w:val="19"/>
+        </w:rPr>
+        <w:t>.</w:t>
+      </w:r>
+      <w:r>
+        <w:rPr>
+          <w:rFonts w:ascii="Consolas" w:hAnsi="Consolas" w:cs="Consolas"/>
+          <w:color w:val="000000"/>
+          <w:kern w:val="0"/>
+          <w:sz w:val="19"/>
+          <w:szCs w:val="19"/>
+        </w:rPr>
+        <w:t xml:space="preserve"> </w:t>
+      </w:r>
+    </w:p>
+    <w:p>
+      <w:pPr>
+        <w:pStyle w:val="ListParagraph"/>
+        <w:numPr>
+          <w:ilvl w:val="0"/>
+          <w:numId w:val="11"/>
+        </w:numPr>
+      </w:pPr>
+      <w:r>
+        <w:t xml:space="preserve">So when the year closes first the </w:t>
+      </w:r>
+      <w:proofErr w:type="gramStart"/>
+      <w:r>
+        <w:t>billing ,</w:t>
+      </w:r>
+      <w:proofErr w:type="gramEnd"/>
+      <w:r>
+        <w:t xml:space="preserve"> inventory and pharmacy fiscal year is closed and then the main fiscal year.</w:t>
+      </w:r>
     </w:p>
     <w:sectPr>
       <w:pgSz w:w="11906" w:h="16838"/>
@@ -3263,6 +4077,232 @@
 <file path=word/numbering.xml><?xml version="1.0" encoding="utf-8"?>
 <w:numbering xmlns:wpc="http://schemas.microsoft.com/office/word/2010/wordprocessingCanvas" xmlns:cx="http://schemas.microsoft.com/office/drawing/2014/chartex" xmlns:cx1="http://schemas.microsoft.com/office/drawing/2015/9/8/chartex" xmlns:cx2="http://schemas.microsoft.com/office/drawing/2015/10/21/chartex" xmlns:cx3="http://schemas.microsoft.com/office/drawing/2016/5/9/chartex" xmlns:cx4="http://schemas.microsoft.com/office/drawing/2016/5/10/chartex" xmlns:cx5="http://schemas.microsoft.com/office/drawing/2016/5/11/chartex" xmlns:cx6="http://schemas.microsoft.com/office/drawing/2016/5/12/chartex" xmlns:cx7="http://schemas.microsoft.com/office/drawing/2016/5/13/chartex" xmlns:cx8="http://schemas.microsoft.com/office/drawing/2016/5/14/chartex" xmlns:mc="http://schemas.openxmlformats.org/markup-compatibility/2006" xmlns:aink="http://schemas.microsoft.com/office/drawing/2016/ink" xmlns:am3d="http://schemas.microsoft.com/office/drawing/2017/model3d" xmlns:o="urn:schemas-microsoft-com:office:office" xmlns:oel="http://schemas.microsoft.com/office/2019/extlst" xmlns:r="http://schemas.openxmlformats.org/officeDocument/2006/relationships" xmlns:m="http://schemas.openxmlformats.org/officeDocument/2006/math" xmlns:v="urn:schemas-microsoft-com:vml" xmlns:wp14="http://schemas.microsoft.com/office/word/2010/wordprocessingDrawing" xmlns:wp="http://schemas.openxmlformats.org/drawingml/2006/wordprocessingDrawing" xmlns:w10="urn:schemas-microsoft-com:office:word" xmlns:w="http://schemas.openxmlformats.org/wordprocessingml/2006/main" xmlns:w14="http://schemas.microsoft.com/office/word/2010/wordml" xmlns:w15="http://schemas.microsoft.com/office/word/2012/wordml" xmlns:w16cex="http://schemas.microsoft.com/office/word/2018/wordml/cex" xmlns:w16cid="http://schemas.microsoft.com/office/word/2016/wordml/cid" xmlns:w16="http://schemas.microsoft.com/office/word/2018/wordml" xmlns:w16du="http://schemas.microsoft.com/office/word/2023/wordml/word16du" xmlns:w16sdtdh="http://schemas.microsoft.com/office/word/2020/wordml/sdtdatahash" xmlns:w16se="http://schemas.microsoft.com/office/word/2015/wordml/symex" xmlns:wpg="http://schemas.microsoft.com/office/word/2010/wordprocessingGroup" xmlns:wpi="http://schemas.microsoft.com/office/word/2010/wordprocessingInk" xmlns:wne="http://schemas.microsoft.com/office/word/2006/wordml" xmlns:wps="http://schemas.microsoft.com/office/word/2010/wordprocessingShape" mc:Ignorable="w14 w15 w16se w16cid w16 w16cex w16sdtdh w16du wp14">
   <w:abstractNum w:abstractNumId="0" w15:restartNumberingAfterBreak="0">
+    <w:nsid w:val="031D173E"/>
+    <w:multiLevelType w:val="hybridMultilevel"/>
+    <w:tmpl w:val="AF6419A4"/>
+    <w:lvl w:ilvl="0" w:tplc="40090001">
+      <w:start w:val="1"/>
+      <w:numFmt w:val="bullet"/>
+      <w:lvlText w:val=""/>
+      <w:lvlJc w:val="left"/>
+      <w:pPr>
+        <w:ind w:left="720" w:hanging="360"/>
+      </w:pPr>
+      <w:rPr>
+        <w:rFonts w:ascii="Symbol" w:hAnsi="Symbol" w:hint="default"/>
+      </w:rPr>
+    </w:lvl>
+    <w:lvl w:ilvl="1" w:tplc="40090003" w:tentative="1">
+      <w:start w:val="1"/>
+      <w:numFmt w:val="bullet"/>
+      <w:lvlText w:val="o"/>
+      <w:lvlJc w:val="left"/>
+      <w:pPr>
+        <w:ind w:left="1440" w:hanging="360"/>
+      </w:pPr>
+      <w:rPr>
+        <w:rFonts w:ascii="Courier New" w:hAnsi="Courier New" w:cs="Courier New" w:hint="default"/>
+      </w:rPr>
+    </w:lvl>
+    <w:lvl w:ilvl="2" w:tplc="40090005" w:tentative="1">
+      <w:start w:val="1"/>
+      <w:numFmt w:val="bullet"/>
+      <w:lvlText w:val=""/>
+      <w:lvlJc w:val="left"/>
+      <w:pPr>
+        <w:ind w:left="2160" w:hanging="360"/>
+      </w:pPr>
+      <w:rPr>
+        <w:rFonts w:ascii="Wingdings" w:hAnsi="Wingdings" w:hint="default"/>
+      </w:rPr>
+    </w:lvl>
+    <w:lvl w:ilvl="3" w:tplc="40090001" w:tentative="1">
+      <w:start w:val="1"/>
+      <w:numFmt w:val="bullet"/>
+      <w:lvlText w:val=""/>
+      <w:lvlJc w:val="left"/>
+      <w:pPr>
+        <w:ind w:left="2880" w:hanging="360"/>
+      </w:pPr>
+      <w:rPr>
+        <w:rFonts w:ascii="Symbol" w:hAnsi="Symbol" w:hint="default"/>
+      </w:rPr>
+    </w:lvl>
+    <w:lvl w:ilvl="4" w:tplc="40090003" w:tentative="1">
+      <w:start w:val="1"/>
+      <w:numFmt w:val="bullet"/>
+      <w:lvlText w:val="o"/>
+      <w:lvlJc w:val="left"/>
+      <w:pPr>
+        <w:ind w:left="3600" w:hanging="360"/>
+      </w:pPr>
+      <w:rPr>
+        <w:rFonts w:ascii="Courier New" w:hAnsi="Courier New" w:cs="Courier New" w:hint="default"/>
+      </w:rPr>
+    </w:lvl>
+    <w:lvl w:ilvl="5" w:tplc="40090005" w:tentative="1">
+      <w:start w:val="1"/>
+      <w:numFmt w:val="bullet"/>
+      <w:lvlText w:val=""/>
+      <w:lvlJc w:val="left"/>
+      <w:pPr>
+        <w:ind w:left="4320" w:hanging="360"/>
+      </w:pPr>
+      <w:rPr>
+        <w:rFonts w:ascii="Wingdings" w:hAnsi="Wingdings" w:hint="default"/>
+      </w:rPr>
+    </w:lvl>
+    <w:lvl w:ilvl="6" w:tplc="40090001" w:tentative="1">
+      <w:start w:val="1"/>
+      <w:numFmt w:val="bullet"/>
+      <w:lvlText w:val=""/>
+      <w:lvlJc w:val="left"/>
+      <w:pPr>
+        <w:ind w:left="5040" w:hanging="360"/>
+      </w:pPr>
+      <w:rPr>
+        <w:rFonts w:ascii="Symbol" w:hAnsi="Symbol" w:hint="default"/>
+      </w:rPr>
+    </w:lvl>
+    <w:lvl w:ilvl="7" w:tplc="40090003" w:tentative="1">
+      <w:start w:val="1"/>
+      <w:numFmt w:val="bullet"/>
+      <w:lvlText w:val="o"/>
+      <w:lvlJc w:val="left"/>
+      <w:pPr>
+        <w:ind w:left="5760" w:hanging="360"/>
+      </w:pPr>
+      <w:rPr>
+        <w:rFonts w:ascii="Courier New" w:hAnsi="Courier New" w:cs="Courier New" w:hint="default"/>
+      </w:rPr>
+    </w:lvl>
+    <w:lvl w:ilvl="8" w:tplc="40090005" w:tentative="1">
+      <w:start w:val="1"/>
+      <w:numFmt w:val="bullet"/>
+      <w:lvlText w:val=""/>
+      <w:lvlJc w:val="left"/>
+      <w:pPr>
+        <w:ind w:left="6480" w:hanging="360"/>
+      </w:pPr>
+      <w:rPr>
+        <w:rFonts w:ascii="Wingdings" w:hAnsi="Wingdings" w:hint="default"/>
+      </w:rPr>
+    </w:lvl>
+  </w:abstractNum>
+  <w:abstractNum w:abstractNumId="1" w15:restartNumberingAfterBreak="0">
+    <w:nsid w:val="217B1714"/>
+    <w:multiLevelType w:val="hybridMultilevel"/>
+    <w:tmpl w:val="1D3E32AA"/>
+    <w:lvl w:ilvl="0" w:tplc="40090001">
+      <w:start w:val="1"/>
+      <w:numFmt w:val="bullet"/>
+      <w:lvlText w:val=""/>
+      <w:lvlJc w:val="left"/>
+      <w:pPr>
+        <w:ind w:left="720" w:hanging="360"/>
+      </w:pPr>
+      <w:rPr>
+        <w:rFonts w:ascii="Symbol" w:hAnsi="Symbol" w:hint="default"/>
+      </w:rPr>
+    </w:lvl>
+    <w:lvl w:ilvl="1" w:tplc="40090003" w:tentative="1">
+      <w:start w:val="1"/>
+      <w:numFmt w:val="bullet"/>
+      <w:lvlText w:val="o"/>
+      <w:lvlJc w:val="left"/>
+      <w:pPr>
+        <w:ind w:left="1440" w:hanging="360"/>
+      </w:pPr>
+      <w:rPr>
+        <w:rFonts w:ascii="Courier New" w:hAnsi="Courier New" w:cs="Courier New" w:hint="default"/>
+      </w:rPr>
+    </w:lvl>
+    <w:lvl w:ilvl="2" w:tplc="40090005" w:tentative="1">
+      <w:start w:val="1"/>
+      <w:numFmt w:val="bullet"/>
+      <w:lvlText w:val=""/>
+      <w:lvlJc w:val="left"/>
+      <w:pPr>
+        <w:ind w:left="2160" w:hanging="360"/>
+      </w:pPr>
+      <w:rPr>
+        <w:rFonts w:ascii="Wingdings" w:hAnsi="Wingdings" w:hint="default"/>
+      </w:rPr>
+    </w:lvl>
+    <w:lvl w:ilvl="3" w:tplc="40090001" w:tentative="1">
+      <w:start w:val="1"/>
+      <w:numFmt w:val="bullet"/>
+      <w:lvlText w:val=""/>
+      <w:lvlJc w:val="left"/>
+      <w:pPr>
+        <w:ind w:left="2880" w:hanging="360"/>
+      </w:pPr>
+      <w:rPr>
+        <w:rFonts w:ascii="Symbol" w:hAnsi="Symbol" w:hint="default"/>
+      </w:rPr>
+    </w:lvl>
+    <w:lvl w:ilvl="4" w:tplc="40090003" w:tentative="1">
+      <w:start w:val="1"/>
+      <w:numFmt w:val="bullet"/>
+      <w:lvlText w:val="o"/>
+      <w:lvlJc w:val="left"/>
+      <w:pPr>
+        <w:ind w:left="3600" w:hanging="360"/>
+      </w:pPr>
+      <w:rPr>
+        <w:rFonts w:ascii="Courier New" w:hAnsi="Courier New" w:cs="Courier New" w:hint="default"/>
+      </w:rPr>
+    </w:lvl>
+    <w:lvl w:ilvl="5" w:tplc="40090005" w:tentative="1">
+      <w:start w:val="1"/>
+      <w:numFmt w:val="bullet"/>
+      <w:lvlText w:val=""/>
+      <w:lvlJc w:val="left"/>
+      <w:pPr>
+        <w:ind w:left="4320" w:hanging="360"/>
+      </w:pPr>
+      <w:rPr>
+        <w:rFonts w:ascii="Wingdings" w:hAnsi="Wingdings" w:hint="default"/>
+      </w:rPr>
+    </w:lvl>
+    <w:lvl w:ilvl="6" w:tplc="40090001" w:tentative="1">
+      <w:start w:val="1"/>
+      <w:numFmt w:val="bullet"/>
+      <w:lvlText w:val=""/>
+      <w:lvlJc w:val="left"/>
+      <w:pPr>
+        <w:ind w:left="5040" w:hanging="360"/>
+      </w:pPr>
+      <w:rPr>
+        <w:rFonts w:ascii="Symbol" w:hAnsi="Symbol" w:hint="default"/>
+      </w:rPr>
+    </w:lvl>
+    <w:lvl w:ilvl="7" w:tplc="40090003" w:tentative="1">
+      <w:start w:val="1"/>
+      <w:numFmt w:val="bullet"/>
+      <w:lvlText w:val="o"/>
+      <w:lvlJc w:val="left"/>
+      <w:pPr>
+        <w:ind w:left="5760" w:hanging="360"/>
+      </w:pPr>
+      <w:rPr>
+        <w:rFonts w:ascii="Courier New" w:hAnsi="Courier New" w:cs="Courier New" w:hint="default"/>
+      </w:rPr>
+    </w:lvl>
+    <w:lvl w:ilvl="8" w:tplc="40090005" w:tentative="1">
+      <w:start w:val="1"/>
+      <w:numFmt w:val="bullet"/>
+      <w:lvlText w:val=""/>
+      <w:lvlJc w:val="left"/>
+      <w:pPr>
+        <w:ind w:left="6480" w:hanging="360"/>
+      </w:pPr>
+      <w:rPr>
+        <w:rFonts w:ascii="Wingdings" w:hAnsi="Wingdings" w:hint="default"/>
+      </w:rPr>
+    </w:lvl>
+  </w:abstractNum>
+  <w:abstractNum w:abstractNumId="2" w15:restartNumberingAfterBreak="0">
     <w:nsid w:val="27ED6A46"/>
     <w:multiLevelType w:val="hybridMultilevel"/>
     <w:tmpl w:val="A47CA3B2"/>
@@ -3375,7 +4415,120 @@
       </w:rPr>
     </w:lvl>
   </w:abstractNum>
-  <w:abstractNum w:abstractNumId="1" w15:restartNumberingAfterBreak="0">
+  <w:abstractNum w:abstractNumId="3" w15:restartNumberingAfterBreak="0">
+    <w:nsid w:val="2BCA295A"/>
+    <w:multiLevelType w:val="hybridMultilevel"/>
+    <w:tmpl w:val="4E9626A6"/>
+    <w:lvl w:ilvl="0" w:tplc="40090001">
+      <w:start w:val="1"/>
+      <w:numFmt w:val="bullet"/>
+      <w:lvlText w:val=""/>
+      <w:lvlJc w:val="left"/>
+      <w:pPr>
+        <w:ind w:left="720" w:hanging="360"/>
+      </w:pPr>
+      <w:rPr>
+        <w:rFonts w:ascii="Symbol" w:hAnsi="Symbol" w:hint="default"/>
+      </w:rPr>
+    </w:lvl>
+    <w:lvl w:ilvl="1" w:tplc="40090003" w:tentative="1">
+      <w:start w:val="1"/>
+      <w:numFmt w:val="bullet"/>
+      <w:lvlText w:val="o"/>
+      <w:lvlJc w:val="left"/>
+      <w:pPr>
+        <w:ind w:left="1440" w:hanging="360"/>
+      </w:pPr>
+      <w:rPr>
+        <w:rFonts w:ascii="Courier New" w:hAnsi="Courier New" w:cs="Courier New" w:hint="default"/>
+      </w:rPr>
+    </w:lvl>
+    <w:lvl w:ilvl="2" w:tplc="40090005" w:tentative="1">
+      <w:start w:val="1"/>
+      <w:numFmt w:val="bullet"/>
+      <w:lvlText w:val=""/>
+      <w:lvlJc w:val="left"/>
+      <w:pPr>
+        <w:ind w:left="2160" w:hanging="360"/>
+      </w:pPr>
+      <w:rPr>
+        <w:rFonts w:ascii="Wingdings" w:hAnsi="Wingdings" w:hint="default"/>
+      </w:rPr>
+    </w:lvl>
+    <w:lvl w:ilvl="3" w:tplc="40090001" w:tentative="1">
+      <w:start w:val="1"/>
+      <w:numFmt w:val="bullet"/>
+      <w:lvlText w:val=""/>
+      <w:lvlJc w:val="left"/>
+      <w:pPr>
+        <w:ind w:left="2880" w:hanging="360"/>
+      </w:pPr>
+      <w:rPr>
+        <w:rFonts w:ascii="Symbol" w:hAnsi="Symbol" w:hint="default"/>
+      </w:rPr>
+    </w:lvl>
+    <w:lvl w:ilvl="4" w:tplc="40090003" w:tentative="1">
+      <w:start w:val="1"/>
+      <w:numFmt w:val="bullet"/>
+      <w:lvlText w:val="o"/>
+      <w:lvlJc w:val="left"/>
+      <w:pPr>
+        <w:ind w:left="3600" w:hanging="360"/>
+      </w:pPr>
+      <w:rPr>
+        <w:rFonts w:ascii="Courier New" w:hAnsi="Courier New" w:cs="Courier New" w:hint="default"/>
+      </w:rPr>
+    </w:lvl>
+    <w:lvl w:ilvl="5" w:tplc="40090005" w:tentative="1">
+      <w:start w:val="1"/>
+      <w:numFmt w:val="bullet"/>
+      <w:lvlText w:val=""/>
+      <w:lvlJc w:val="left"/>
+      <w:pPr>
+        <w:ind w:left="4320" w:hanging="360"/>
+      </w:pPr>
+      <w:rPr>
+        <w:rFonts w:ascii="Wingdings" w:hAnsi="Wingdings" w:hint="default"/>
+      </w:rPr>
+    </w:lvl>
+    <w:lvl w:ilvl="6" w:tplc="40090001" w:tentative="1">
+      <w:start w:val="1"/>
+      <w:numFmt w:val="bullet"/>
+      <w:lvlText w:val=""/>
+      <w:lvlJc w:val="left"/>
+      <w:pPr>
+        <w:ind w:left="5040" w:hanging="360"/>
+      </w:pPr>
+      <w:rPr>
+        <w:rFonts w:ascii="Symbol" w:hAnsi="Symbol" w:hint="default"/>
+      </w:rPr>
+    </w:lvl>
+    <w:lvl w:ilvl="7" w:tplc="40090003" w:tentative="1">
+      <w:start w:val="1"/>
+      <w:numFmt w:val="bullet"/>
+      <w:lvlText w:val="o"/>
+      <w:lvlJc w:val="left"/>
+      <w:pPr>
+        <w:ind w:left="5760" w:hanging="360"/>
+      </w:pPr>
+      <w:rPr>
+        <w:rFonts w:ascii="Courier New" w:hAnsi="Courier New" w:cs="Courier New" w:hint="default"/>
+      </w:rPr>
+    </w:lvl>
+    <w:lvl w:ilvl="8" w:tplc="40090005" w:tentative="1">
+      <w:start w:val="1"/>
+      <w:numFmt w:val="bullet"/>
+      <w:lvlText w:val=""/>
+      <w:lvlJc w:val="left"/>
+      <w:pPr>
+        <w:ind w:left="6480" w:hanging="360"/>
+      </w:pPr>
+      <w:rPr>
+        <w:rFonts w:ascii="Wingdings" w:hAnsi="Wingdings" w:hint="default"/>
+      </w:rPr>
+    </w:lvl>
+  </w:abstractNum>
+  <w:abstractNum w:abstractNumId="4" w15:restartNumberingAfterBreak="0">
     <w:nsid w:val="2EB80329"/>
     <w:multiLevelType w:val="hybridMultilevel"/>
     <w:tmpl w:val="C9E6F51A"/>
@@ -3488,7 +4641,7 @@
       </w:rPr>
     </w:lvl>
   </w:abstractNum>
-  <w:abstractNum w:abstractNumId="2" w15:restartNumberingAfterBreak="0">
+  <w:abstractNum w:abstractNumId="5" w15:restartNumberingAfterBreak="0">
     <w:nsid w:val="392C7EB5"/>
     <w:multiLevelType w:val="hybridMultilevel"/>
     <w:tmpl w:val="57C0F69A"/>
@@ -3601,7 +4754,7 @@
       </w:rPr>
     </w:lvl>
   </w:abstractNum>
-  <w:abstractNum w:abstractNumId="3" w15:restartNumberingAfterBreak="0">
+  <w:abstractNum w:abstractNumId="6" w15:restartNumberingAfterBreak="0">
     <w:nsid w:val="403D336E"/>
     <w:multiLevelType w:val="hybridMultilevel"/>
     <w:tmpl w:val="A1304306"/>
@@ -3714,7 +4867,7 @@
       </w:rPr>
     </w:lvl>
   </w:abstractNum>
-  <w:abstractNum w:abstractNumId="4" w15:restartNumberingAfterBreak="0">
+  <w:abstractNum w:abstractNumId="7" w15:restartNumberingAfterBreak="0">
     <w:nsid w:val="4D1E2A3A"/>
     <w:multiLevelType w:val="hybridMultilevel"/>
     <w:tmpl w:val="4744836A"/>
@@ -3827,7 +4980,7 @@
       </w:rPr>
     </w:lvl>
   </w:abstractNum>
-  <w:abstractNum w:abstractNumId="5" w15:restartNumberingAfterBreak="0">
+  <w:abstractNum w:abstractNumId="8" w15:restartNumberingAfterBreak="0">
     <w:nsid w:val="571A4FA9"/>
     <w:multiLevelType w:val="hybridMultilevel"/>
     <w:tmpl w:val="B8423798"/>
@@ -3940,10 +5093,10 @@
       </w:rPr>
     </w:lvl>
   </w:abstractNum>
-  <w:abstractNum w:abstractNumId="6" w15:restartNumberingAfterBreak="0">
+  <w:abstractNum w:abstractNumId="9" w15:restartNumberingAfterBreak="0">
     <w:nsid w:val="698F694B"/>
     <w:multiLevelType w:val="hybridMultilevel"/>
-    <w:tmpl w:val="555638C2"/>
+    <w:tmpl w:val="DE6EB926"/>
     <w:lvl w:ilvl="0" w:tplc="40090001">
       <w:start w:val="1"/>
       <w:numFmt w:val="bullet"/>
@@ -4053,7 +5206,7 @@
       </w:rPr>
     </w:lvl>
   </w:abstractNum>
-  <w:abstractNum w:abstractNumId="7" w15:restartNumberingAfterBreak="0">
+  <w:abstractNum w:abstractNumId="10" w15:restartNumberingAfterBreak="0">
     <w:nsid w:val="7C533EA0"/>
     <w:multiLevelType w:val="hybridMultilevel"/>
     <w:tmpl w:val="91226ACE"/>
@@ -4166,29 +5319,38 @@
       </w:rPr>
     </w:lvl>
   </w:abstractNum>
-  <w:num w:numId="1" w16cid:durableId="1651666320">
+  <w:num w:numId="1" w16cid:durableId="1006832351">
+    <w:abstractNumId w:val="6"/>
+  </w:num>
+  <w:num w:numId="2" w16cid:durableId="1498568885">
+    <w:abstractNumId w:val="2"/>
+  </w:num>
+  <w:num w:numId="3" w16cid:durableId="839783029">
+    <w:abstractNumId w:val="4"/>
+  </w:num>
+  <w:num w:numId="4" w16cid:durableId="714083991">
+    <w:abstractNumId w:val="7"/>
+  </w:num>
+  <w:num w:numId="5" w16cid:durableId="147748636">
+    <w:abstractNumId w:val="8"/>
+  </w:num>
+  <w:num w:numId="6" w16cid:durableId="2001036763">
+    <w:abstractNumId w:val="9"/>
+  </w:num>
+  <w:num w:numId="7" w16cid:durableId="1634865639">
+    <w:abstractNumId w:val="5"/>
+  </w:num>
+  <w:num w:numId="8" w16cid:durableId="1408964061">
+    <w:abstractNumId w:val="10"/>
+  </w:num>
+  <w:num w:numId="9" w16cid:durableId="682628251">
     <w:abstractNumId w:val="3"/>
   </w:num>
-  <w:num w:numId="2" w16cid:durableId="1365473169">
+  <w:num w:numId="10" w16cid:durableId="1574851780">
     <w:abstractNumId w:val="0"/>
   </w:num>
-  <w:num w:numId="3" w16cid:durableId="1579316948">
+  <w:num w:numId="11" w16cid:durableId="785007389">
     <w:abstractNumId w:val="1"/>
-  </w:num>
-  <w:num w:numId="4" w16cid:durableId="246114240">
-    <w:abstractNumId w:val="4"/>
-  </w:num>
-  <w:num w:numId="5" w16cid:durableId="413093613">
-    <w:abstractNumId w:val="5"/>
-  </w:num>
-  <w:num w:numId="6" w16cid:durableId="1005012059">
-    <w:abstractNumId w:val="6"/>
-  </w:num>
-  <w:num w:numId="7" w16cid:durableId="896165879">
-    <w:abstractNumId w:val="2"/>
-  </w:num>
-  <w:num w:numId="8" w16cid:durableId="1216773579">
-    <w:abstractNumId w:val="7"/>
   </w:num>
 </w:numbering>
 </file>
@@ -4809,8 +5971,8 @@
       </w:tblBorders>
     </w:tblPr>
   </w:style>
-  <w:style w:type="character" w:styleId="UnresolvedMention">
-    <w:name w:val="Unresolved Mention"/>
+  <w:style w:type="character" w:customStyle="1" w:styleId="UnresolvedMention1">
+    <w:name w:val="Unresolved Mention1"/>
     <w:basedOn w:val="DefaultParagraphFont"/>
     <w:uiPriority w:val="99"/>
     <w:semiHidden/>
@@ -5136,7 +6298,7 @@
 </file>
 
 <file path=customXml/itemProps1.xml><?xml version="1.0" encoding="utf-8"?>
-<ds:datastoreItem xmlns:ds="http://schemas.openxmlformats.org/officeDocument/2006/customXml" ds:itemID="{3C293A80-E683-4375-96D0-A8FFE90D2970}">
+<ds:datastoreItem xmlns:ds="http://schemas.openxmlformats.org/officeDocument/2006/customXml" ds:itemID="{DBA13198-9461-42E2-9A15-E1603325CE91}">
   <ds:schemaRefs>
     <ds:schemaRef ds:uri="http://schemas.openxmlformats.org/officeDocument/2006/bibliography"/>
   </ds:schemaRefs>

</xml_diff>